<commit_message>
draft 01 lab report 01
</commit_message>
<xml_diff>
--- a/lab1/Lab Report 01.docx
+++ b/lab1/Lab Report 01.docx
@@ -1,6 +1,6 @@
 
 <file path=word/document.xml><?xml version="1.0" encoding="utf-8"?>
-<w:document xmlns:wpc="http://schemas.microsoft.com/office/word/2010/wordprocessingCanvas" xmlns:cx="http://schemas.microsoft.com/office/drawing/2014/chartex" xmlns:cx1="http://schemas.microsoft.com/office/drawing/2015/9/8/chartex" xmlns:mc="http://schemas.openxmlformats.org/markup-compatibility/2006" xmlns:o="urn:schemas-microsoft-com:office:office" xmlns:r="http://schemas.openxmlformats.org/officeDocument/2006/relationships" xmlns:m="http://schemas.openxmlformats.org/officeDocument/2006/math" xmlns:v="urn:schemas-microsoft-com:vml" xmlns:wp14="http://schemas.microsoft.com/office/word/2010/wordprocessingDrawing" xmlns:wp="http://schemas.openxmlformats.org/drawingml/2006/wordprocessingDrawing" xmlns:w10="urn:schemas-microsoft-com:office:word" xmlns:w="http://schemas.openxmlformats.org/wordprocessingml/2006/main" xmlns:w14="http://schemas.microsoft.com/office/word/2010/wordml" xmlns:w15="http://schemas.microsoft.com/office/word/2012/wordml" xmlns:w16se="http://schemas.microsoft.com/office/word/2015/wordml/symex" xmlns:wpg="http://schemas.microsoft.com/office/word/2010/wordprocessingGroup" xmlns:wpi="http://schemas.microsoft.com/office/word/2010/wordprocessingInk" xmlns:wne="http://schemas.microsoft.com/office/word/2006/wordml" xmlns:wps="http://schemas.microsoft.com/office/word/2010/wordprocessingShape" mc:Ignorable="w14 w15 w16se wp14">
+<w:document xmlns:wpc="http://schemas.microsoft.com/office/word/2010/wordprocessingCanvas" xmlns:cx="http://schemas.microsoft.com/office/drawing/2014/chartex" xmlns:cx1="http://schemas.microsoft.com/office/drawing/2015/9/8/chartex" xmlns:cx2="http://schemas.microsoft.com/office/drawing/2015/10/21/chartex" xmlns:cx3="http://schemas.microsoft.com/office/drawing/2016/5/9/chartex" xmlns:cx4="http://schemas.microsoft.com/office/drawing/2016/5/10/chartex" xmlns:cx5="http://schemas.microsoft.com/office/drawing/2016/5/11/chartex" xmlns:cx6="http://schemas.microsoft.com/office/drawing/2016/5/12/chartex" xmlns:cx7="http://schemas.microsoft.com/office/drawing/2016/5/13/chartex" xmlns:cx8="http://schemas.microsoft.com/office/drawing/2016/5/14/chartex" xmlns:mc="http://schemas.openxmlformats.org/markup-compatibility/2006" xmlns:aink="http://schemas.microsoft.com/office/drawing/2016/ink" xmlns:am3d="http://schemas.microsoft.com/office/drawing/2017/model3d" xmlns:o="urn:schemas-microsoft-com:office:office" xmlns:oel="http://schemas.microsoft.com/office/2019/extlst" xmlns:r="http://schemas.openxmlformats.org/officeDocument/2006/relationships" xmlns:m="http://schemas.openxmlformats.org/officeDocument/2006/math" xmlns:v="urn:schemas-microsoft-com:vml" xmlns:wp14="http://schemas.microsoft.com/office/word/2010/wordprocessingDrawing" xmlns:wp="http://schemas.openxmlformats.org/drawingml/2006/wordprocessingDrawing" xmlns:w10="urn:schemas-microsoft-com:office:word" xmlns:w="http://schemas.openxmlformats.org/wordprocessingml/2006/main" xmlns:w14="http://schemas.microsoft.com/office/word/2010/wordml" xmlns:w15="http://schemas.microsoft.com/office/word/2012/wordml" xmlns:w16cex="http://schemas.microsoft.com/office/word/2018/wordml/cex" xmlns:w16cid="http://schemas.microsoft.com/office/word/2016/wordml/cid" xmlns:w16="http://schemas.microsoft.com/office/word/2018/wordml" xmlns:w16sdtdh="http://schemas.microsoft.com/office/word/2020/wordml/sdtdatahash" xmlns:w16se="http://schemas.microsoft.com/office/word/2015/wordml/symex" xmlns:wpg="http://schemas.microsoft.com/office/word/2010/wordprocessingGroup" xmlns:wpi="http://schemas.microsoft.com/office/word/2010/wordprocessingInk" xmlns:wne="http://schemas.microsoft.com/office/word/2006/wordml" xmlns:wps="http://schemas.microsoft.com/office/word/2010/wordprocessingShape" mc:Ignorable="w14 w15 w16se w16cid w16 w16cex w16sdtdh wp14">
   <w:body>
     <w:p>
       <w:pPr>
@@ -27,6 +27,80 @@
     <w:p>
       <w:pPr>
         <w:rPr>
+          <w:iCs/>
+          <w:color w:val="D0CECE"/>
+          <w:sz w:val="20"/>
+          <w:szCs w:val="20"/>
+        </w:rPr>
+      </w:pPr>
+      <w:r>
+        <w:t xml:space="preserve">Title: </w:t>
+      </w:r>
+      <w:r>
+        <w:t>APIs: Conceptual Models and Application</w:t>
+      </w:r>
+    </w:p>
+    <w:p>
+      <w:pPr>
+        <w:rPr>
+          <w:rFonts w:ascii="Times New Roman" w:eastAsia="Times New Roman" w:hAnsi="Times New Roman" w:cs="Times New Roman"/>
+        </w:rPr>
+      </w:pPr>
+      <w:r>
+        <w:rPr>
+          <w:rFonts w:ascii="Times New Roman" w:eastAsia="Times New Roman" w:hAnsi="Times New Roman" w:cs="Times New Roman"/>
+        </w:rPr>
+        <w:t>Notice: Dr. Bryan Runck</w:t>
+      </w:r>
+    </w:p>
+    <w:p>
+      <w:pPr>
+        <w:rPr>
+          <w:rFonts w:ascii="Times New Roman" w:eastAsia="Times New Roman" w:hAnsi="Times New Roman" w:cs="Times New Roman"/>
+        </w:rPr>
+      </w:pPr>
+      <w:r>
+        <w:rPr>
+          <w:rFonts w:ascii="Times New Roman" w:eastAsia="Times New Roman" w:hAnsi="Times New Roman" w:cs="Times New Roman"/>
+        </w:rPr>
+        <w:t>Author:</w:t>
+      </w:r>
+      <w:r>
+        <w:rPr>
+          <w:rFonts w:ascii="Times New Roman" w:eastAsia="Times New Roman" w:hAnsi="Times New Roman" w:cs="Times New Roman"/>
+        </w:rPr>
+        <w:t xml:space="preserve"> Jake Ford</w:t>
+      </w:r>
+    </w:p>
+    <w:p>
+      <w:pPr>
+        <w:rPr>
+          <w:rFonts w:ascii="Times New Roman" w:eastAsia="Times New Roman" w:hAnsi="Times New Roman" w:cs="Times New Roman"/>
+        </w:rPr>
+      </w:pPr>
+      <w:r>
+        <w:rPr>
+          <w:rFonts w:ascii="Times New Roman" w:eastAsia="Times New Roman" w:hAnsi="Times New Roman" w:cs="Times New Roman"/>
+        </w:rPr>
+        <w:t>Date:</w:t>
+      </w:r>
+      <w:r>
+        <w:rPr>
+          <w:rFonts w:ascii="Times New Roman" w:eastAsia="Times New Roman" w:hAnsi="Times New Roman" w:cs="Times New Roman"/>
+        </w:rPr>
+        <w:t xml:space="preserve"> 09-03-2022</w:t>
+      </w:r>
+    </w:p>
+    <w:p>
+      <w:pPr>
+        <w:rPr>
+          <w:rFonts w:ascii="Times New Roman" w:eastAsia="Times New Roman" w:hAnsi="Times New Roman" w:cs="Times New Roman"/>
+        </w:rPr>
+      </w:pPr>
+    </w:p>
+    <w:p>
+      <w:pPr>
+        <w:rPr>
           <w:rFonts w:ascii="Times New Roman" w:eastAsia="Times New Roman" w:hAnsi="Times New Roman" w:cs="Times New Roman"/>
           <w:i/>
           <w:color w:val="D0CECE"/>
@@ -37,8 +111,9 @@
       <w:r>
         <w:rPr>
           <w:rFonts w:ascii="Times New Roman" w:eastAsia="Times New Roman" w:hAnsi="Times New Roman" w:cs="Times New Roman"/>
-        </w:rPr>
-        <w:t xml:space="preserve">Title: </w:t>
+          <w:b/>
+        </w:rPr>
+        <w:t>Project Repository:</w:t>
       </w:r>
       <w:r>
         <w:rPr>
@@ -48,6 +123,98 @@
           <w:sz w:val="20"/>
           <w:szCs w:val="20"/>
         </w:rPr>
+        <w:t xml:space="preserve"> </w:t>
+      </w:r>
+      <w:r>
+        <w:t>https://github.com/ThisFord/GIS5571-arc1.git</w:t>
+      </w:r>
+    </w:p>
+    <w:p>
+      <w:pPr>
+        <w:rPr>
+          <w:rFonts w:ascii="Times New Roman" w:eastAsia="Times New Roman" w:hAnsi="Times New Roman" w:cs="Times New Roman"/>
+          <w:i/>
+          <w:color w:val="D0CECE"/>
+          <w:sz w:val="20"/>
+          <w:szCs w:val="20"/>
+        </w:rPr>
+      </w:pPr>
+      <w:r>
+        <w:rPr>
+          <w:rFonts w:ascii="Times New Roman" w:eastAsia="Times New Roman" w:hAnsi="Times New Roman" w:cs="Times New Roman"/>
+          <w:b/>
+        </w:rPr>
+        <w:t xml:space="preserve">Google Drive Link: </w:t>
+      </w:r>
+      <w:r>
+        <w:rPr>
+          <w:rFonts w:ascii="Times New Roman" w:eastAsia="Times New Roman" w:hAnsi="Times New Roman" w:cs="Times New Roman"/>
+          <w:i/>
+          <w:color w:val="D0CECE"/>
+          <w:sz w:val="20"/>
+          <w:szCs w:val="20"/>
+        </w:rPr>
+        <w:t>&lt;if applicable with data, notebooks, etc.&gt;</w:t>
+      </w:r>
+    </w:p>
+    <w:p>
+      <w:pPr>
+        <w:rPr>
+          <w:i/>
+          <w:color w:val="D0CECE"/>
+          <w:sz w:val="20"/>
+          <w:szCs w:val="20"/>
+        </w:rPr>
+      </w:pPr>
+      <w:r>
+        <w:t xml:space="preserve">Time Spent: </w:t>
+      </w:r>
+      <w:r>
+        <w:t>6</w:t>
+      </w:r>
+      <w:r>
+        <w:t xml:space="preserve"> so far</w:t>
+      </w:r>
+    </w:p>
+    <w:p>
+      <w:pPr>
+        <w:rPr>
+          <w:rFonts w:ascii="Times New Roman" w:eastAsia="Times New Roman" w:hAnsi="Times New Roman" w:cs="Times New Roman"/>
+        </w:rPr>
+      </w:pPr>
+    </w:p>
+    <w:p>
+      <w:pPr>
+        <w:rPr>
+          <w:rFonts w:ascii="Times New Roman" w:eastAsia="Times New Roman" w:hAnsi="Times New Roman" w:cs="Times New Roman"/>
+        </w:rPr>
+      </w:pPr>
+      <w:r>
+        <w:rPr>
+          <w:rFonts w:ascii="Times New Roman" w:eastAsia="Times New Roman" w:hAnsi="Times New Roman" w:cs="Times New Roman"/>
+          <w:b/>
+        </w:rPr>
+        <w:t>Abstract</w:t>
+      </w:r>
+    </w:p>
+    <w:p>
+      <w:pPr>
+        <w:rPr>
+          <w:rFonts w:ascii="Times New Roman" w:eastAsia="Times New Roman" w:hAnsi="Times New Roman" w:cs="Times New Roman"/>
+          <w:i/>
+          <w:color w:val="D0CECE"/>
+          <w:sz w:val="20"/>
+          <w:szCs w:val="20"/>
+        </w:rPr>
+      </w:pPr>
+      <w:r>
+        <w:rPr>
+          <w:rFonts w:ascii="Times New Roman" w:eastAsia="Times New Roman" w:hAnsi="Times New Roman" w:cs="Times New Roman"/>
+          <w:i/>
+          <w:color w:val="D0CECE"/>
+          <w:sz w:val="20"/>
+          <w:szCs w:val="20"/>
+        </w:rPr>
         <w:t>&lt;Delete this text in light grey throughout&gt;</w:t>
       </w:r>
     </w:p>
@@ -55,52 +222,6 @@
       <w:pPr>
         <w:rPr>
           <w:rFonts w:ascii="Times New Roman" w:eastAsia="Times New Roman" w:hAnsi="Times New Roman" w:cs="Times New Roman"/>
-        </w:rPr>
-      </w:pPr>
-      <w:r>
-        <w:rPr>
-          <w:rFonts w:ascii="Times New Roman" w:eastAsia="Times New Roman" w:hAnsi="Times New Roman" w:cs="Times New Roman"/>
-        </w:rPr>
-        <w:t>Notice: Dr. Bryan Runck</w:t>
-      </w:r>
-    </w:p>
-    <w:p>
-      <w:pPr>
-        <w:rPr>
-          <w:rFonts w:ascii="Times New Roman" w:eastAsia="Times New Roman" w:hAnsi="Times New Roman" w:cs="Times New Roman"/>
-        </w:rPr>
-      </w:pPr>
-      <w:r>
-        <w:rPr>
-          <w:rFonts w:ascii="Times New Roman" w:eastAsia="Times New Roman" w:hAnsi="Times New Roman" w:cs="Times New Roman"/>
-        </w:rPr>
-        <w:t>Author:</w:t>
-      </w:r>
-    </w:p>
-    <w:p>
-      <w:pPr>
-        <w:rPr>
-          <w:rFonts w:ascii="Times New Roman" w:eastAsia="Times New Roman" w:hAnsi="Times New Roman" w:cs="Times New Roman"/>
-        </w:rPr>
-      </w:pPr>
-      <w:r>
-        <w:rPr>
-          <w:rFonts w:ascii="Times New Roman" w:eastAsia="Times New Roman" w:hAnsi="Times New Roman" w:cs="Times New Roman"/>
-        </w:rPr>
-        <w:t>Date:</w:t>
-      </w:r>
-    </w:p>
-    <w:p>
-      <w:pPr>
-        <w:rPr>
-          <w:rFonts w:ascii="Times New Roman" w:eastAsia="Times New Roman" w:hAnsi="Times New Roman" w:cs="Times New Roman"/>
-        </w:rPr>
-      </w:pPr>
-    </w:p>
-    <w:p>
-      <w:pPr>
-        <w:rPr>
-          <w:rFonts w:ascii="Times New Roman" w:eastAsia="Times New Roman" w:hAnsi="Times New Roman" w:cs="Times New Roman"/>
           <w:i/>
           <w:color w:val="D0CECE"/>
           <w:sz w:val="20"/>
@@ -110,10 +231,98 @@
       <w:r>
         <w:rPr>
           <w:rFonts w:ascii="Times New Roman" w:eastAsia="Times New Roman" w:hAnsi="Times New Roman" w:cs="Times New Roman"/>
+          <w:i/>
+          <w:color w:val="D0CECE"/>
+          <w:sz w:val="20"/>
+          <w:szCs w:val="20"/>
+        </w:rPr>
+        <w:t xml:space="preserve">250 words max. Clearly summarize the following major sections. Each gets one or two sentences.  </w:t>
+      </w:r>
+    </w:p>
+    <w:p>
+      <w:pPr>
+        <w:rPr>
+          <w:rFonts w:ascii="Times New Roman" w:eastAsia="Times New Roman" w:hAnsi="Times New Roman" w:cs="Times New Roman"/>
+        </w:rPr>
+      </w:pPr>
+    </w:p>
+    <w:p>
+      <w:pPr>
+        <w:rPr>
+          <w:rFonts w:ascii="Times New Roman" w:eastAsia="Times New Roman" w:hAnsi="Times New Roman" w:cs="Times New Roman"/>
+        </w:rPr>
+      </w:pPr>
+    </w:p>
+    <w:p>
+      <w:pPr>
+        <w:rPr>
+          <w:rFonts w:ascii="Times New Roman" w:eastAsia="Times New Roman" w:hAnsi="Times New Roman" w:cs="Times New Roman"/>
           <w:b/>
         </w:rPr>
-        <w:t>Project Repository:</w:t>
-      </w:r>
+      </w:pPr>
+      <w:r>
+        <w:rPr>
+          <w:rFonts w:ascii="Times New Roman" w:eastAsia="Times New Roman" w:hAnsi="Times New Roman" w:cs="Times New Roman"/>
+          <w:b/>
+        </w:rPr>
+        <w:t>Problem Statement</w:t>
+      </w:r>
+    </w:p>
+    <w:p>
+      <w:r>
+        <w:t>Application Programming Interfaces are useful tools for programmers, the interfaces make it possible to automate tasks and queries programmatically. Understanding how APIs work and developing experience in their use is essential for many GIS tasks. This lab</w:t>
+      </w:r>
+      <w:r>
+        <w:t xml:space="preserve"> strengthens understanding by c</w:t>
+      </w:r>
+      <w:r>
+        <w:t>ompar</w:t>
+      </w:r>
+      <w:r>
+        <w:t xml:space="preserve">ing </w:t>
+      </w:r>
+      <w:r>
+        <w:t>and contrast</w:t>
+      </w:r>
+      <w:r>
+        <w:t>ing</w:t>
+      </w:r>
+      <w:r>
+        <w:t xml:space="preserve"> </w:t>
+      </w:r>
+      <w:r>
+        <w:t xml:space="preserve">three APIs, using </w:t>
+      </w:r>
+      <w:r>
+        <w:t xml:space="preserve">informal conceptual models </w:t>
+      </w:r>
+      <w:r>
+        <w:t xml:space="preserve">and custom built Extract Transform and Load (ETL) routines derived </w:t>
+      </w:r>
+      <w:r>
+        <w:t xml:space="preserve">from user </w:t>
+      </w:r>
+      <w:r>
+        <w:t>interface; and deepens experience by building an ETL pipeline with Open Source Tools in Jupyter Notebooks in Arc Pro and Arc Online platforms</w:t>
+      </w:r>
+      <w:r>
+        <w:t>, fetching data and and performing a spatial join</w:t>
+      </w:r>
+      <w:r>
+        <w:t>.</w:t>
+      </w:r>
+    </w:p>
+    <w:p/>
+    <w:p>
+      <w:pPr>
+        <w:jc w:val="center"/>
+        <w:rPr>
+          <w:rFonts w:ascii="Times New Roman" w:eastAsia="Times New Roman" w:hAnsi="Times New Roman" w:cs="Times New Roman"/>
+          <w:color w:val="D0CECE"/>
+          <w:sz w:val="20"/>
+          <w:szCs w:val="20"/>
+        </w:rPr>
+      </w:pPr>
       <w:r>
         <w:rPr>
           <w:rFonts w:ascii="Times New Roman" w:eastAsia="Times New Roman" w:hAnsi="Times New Roman" w:cs="Times New Roman"/>
@@ -122,9 +331,42 @@
           <w:sz w:val="20"/>
           <w:szCs w:val="20"/>
         </w:rPr>
-        <w:t xml:space="preserve"> &lt;if applicable </w:t>
-      </w:r>
-      <w:proofErr w:type="spellStart"/>
+        <w:drawing>
+          <wp:inline distT="0" distB="0" distL="0" distR="0" wp14:anchorId="619CF110" wp14:editId="34187A98">
+            <wp:extent cx="3797300" cy="2763591"/>
+            <wp:effectExtent l="0" t="0" r="0" b="0"/>
+            <wp:docPr id="1" name="Picture 1" descr="Diagram&#10;&#10;Description automatically generated"/>
+            <wp:cNvGraphicFramePr>
+              <a:graphicFrameLocks xmlns:a="http://schemas.openxmlformats.org/drawingml/2006/main" noChangeAspect="1"/>
+            </wp:cNvGraphicFramePr>
+            <a:graphic xmlns:a="http://schemas.openxmlformats.org/drawingml/2006/main">
+              <a:graphicData uri="http://schemas.openxmlformats.org/drawingml/2006/picture">
+                <pic:pic xmlns:pic="http://schemas.openxmlformats.org/drawingml/2006/picture">
+                  <pic:nvPicPr>
+                    <pic:cNvPr id="1" name="Picture 1" descr="Diagram&#10;&#10;Description automatically generated"/>
+                    <pic:cNvPicPr/>
+                  </pic:nvPicPr>
+                  <pic:blipFill>
+                    <a:blip r:embed="rId6"/>
+                    <a:stretch>
+                      <a:fillRect/>
+                    </a:stretch>
+                  </pic:blipFill>
+                  <pic:spPr>
+                    <a:xfrm>
+                      <a:off x="0" y="0"/>
+                      <a:ext cx="3813500" cy="2775381"/>
+                    </a:xfrm>
+                    <a:prstGeom prst="rect">
+                      <a:avLst/>
+                    </a:prstGeom>
+                  </pic:spPr>
+                </pic:pic>
+              </a:graphicData>
+            </a:graphic>
+          </wp:inline>
+        </w:drawing>
+      </w:r>
       <w:r>
         <w:rPr>
           <w:rFonts w:ascii="Times New Roman" w:eastAsia="Times New Roman" w:hAnsi="Times New Roman" w:cs="Times New Roman"/>
@@ -133,10 +375,21 @@
           <w:sz w:val="20"/>
           <w:szCs w:val="20"/>
         </w:rPr>
-        <w:t>weblink</w:t>
-      </w:r>
-      <w:proofErr w:type="spellEnd"/>
-      <w:r>
+        <w:t>.</w:t>
+      </w:r>
+    </w:p>
+    <w:p>
+      <w:pPr>
+        <w:rPr>
+          <w:rFonts w:ascii="Times New Roman" w:eastAsia="Times New Roman" w:hAnsi="Times New Roman" w:cs="Times New Roman"/>
+          <w:color w:val="D0CECE"/>
+          <w:sz w:val="20"/>
+          <w:szCs w:val="20"/>
+        </w:rPr>
+      </w:pPr>
+    </w:p>
+    <w:p>
+      <w:pPr>
         <w:rPr>
           <w:rFonts w:ascii="Times New Roman" w:eastAsia="Times New Roman" w:hAnsi="Times New Roman" w:cs="Times New Roman"/>
           <w:i/>
@@ -144,8 +397,7 @@
           <w:sz w:val="20"/>
           <w:szCs w:val="20"/>
         </w:rPr>
-        <w:t xml:space="preserve"> to public repository&gt;</w:t>
-      </w:r>
+      </w:pPr>
     </w:p>
     <w:p>
       <w:pPr>
@@ -160,23 +412,14 @@
       <w:r>
         <w:rPr>
           <w:rFonts w:ascii="Times New Roman" w:eastAsia="Times New Roman" w:hAnsi="Times New Roman" w:cs="Times New Roman"/>
-          <w:b/>
-        </w:rPr>
-        <w:t xml:space="preserve">Google Drive Link: </w:t>
-      </w:r>
-      <w:r>
-        <w:rPr>
-          <w:rFonts w:ascii="Times New Roman" w:eastAsia="Times New Roman" w:hAnsi="Times New Roman" w:cs="Times New Roman"/>
           <w:i/>
           <w:color w:val="D0CECE"/>
           <w:sz w:val="20"/>
           <w:szCs w:val="20"/>
         </w:rPr>
-        <w:t>&lt;if applicable with data, notebooks, etc.&gt;</w:t>
-      </w:r>
-    </w:p>
-    <w:p>
-      <w:pPr>
+        <w:t xml:space="preserve">Table 1. </w:t>
+      </w:r>
+      <w:r>
         <w:rPr>
           <w:rFonts w:ascii="Times New Roman" w:eastAsia="Times New Roman" w:hAnsi="Times New Roman" w:cs="Times New Roman"/>
           <w:i/>
@@ -184,217 +427,7 @@
           <w:sz w:val="20"/>
           <w:szCs w:val="20"/>
         </w:rPr>
-      </w:pPr>
-      <w:r>
-        <w:rPr>
-          <w:rFonts w:ascii="Times New Roman" w:eastAsia="Times New Roman" w:hAnsi="Times New Roman" w:cs="Times New Roman"/>
-          <w:b/>
-        </w:rPr>
-        <w:t>Time Spent:</w:t>
-      </w:r>
-      <w:r>
-        <w:rPr>
-          <w:rFonts w:ascii="Times New Roman" w:eastAsia="Times New Roman" w:hAnsi="Times New Roman" w:cs="Times New Roman"/>
-        </w:rPr>
-        <w:t xml:space="preserve"> </w:t>
-      </w:r>
-      <w:r>
-        <w:rPr>
-          <w:rFonts w:ascii="Times New Roman" w:eastAsia="Times New Roman" w:hAnsi="Times New Roman" w:cs="Times New Roman"/>
-          <w:i/>
-          <w:color w:val="D0CECE"/>
-          <w:sz w:val="20"/>
-          <w:szCs w:val="20"/>
-        </w:rPr>
-        <w:t>&lt;report to the nearest quarter hour&gt;</w:t>
-      </w:r>
-      <w:bookmarkStart w:id="0" w:name="_GoBack"/>
-      <w:bookmarkEnd w:id="0"/>
-    </w:p>
-    <w:p>
-      <w:pPr>
-        <w:rPr>
-          <w:rFonts w:ascii="Times New Roman" w:eastAsia="Times New Roman" w:hAnsi="Times New Roman" w:cs="Times New Roman"/>
-        </w:rPr>
-      </w:pPr>
-    </w:p>
-    <w:p>
-      <w:pPr>
-        <w:rPr>
-          <w:rFonts w:ascii="Times New Roman" w:eastAsia="Times New Roman" w:hAnsi="Times New Roman" w:cs="Times New Roman"/>
-        </w:rPr>
-      </w:pPr>
-      <w:r>
-        <w:rPr>
-          <w:rFonts w:ascii="Times New Roman" w:eastAsia="Times New Roman" w:hAnsi="Times New Roman" w:cs="Times New Roman"/>
-          <w:b/>
-        </w:rPr>
-        <w:t>Abstract</w:t>
-      </w:r>
-    </w:p>
-    <w:p>
-      <w:pPr>
-        <w:rPr>
-          <w:rFonts w:ascii="Times New Roman" w:eastAsia="Times New Roman" w:hAnsi="Times New Roman" w:cs="Times New Roman"/>
-          <w:i/>
-          <w:color w:val="D0CECE"/>
-          <w:sz w:val="20"/>
-          <w:szCs w:val="20"/>
-        </w:rPr>
-      </w:pPr>
-      <w:r>
-        <w:rPr>
-          <w:rFonts w:ascii="Times New Roman" w:eastAsia="Times New Roman" w:hAnsi="Times New Roman" w:cs="Times New Roman"/>
-          <w:i/>
-          <w:color w:val="D0CECE"/>
-          <w:sz w:val="20"/>
-          <w:szCs w:val="20"/>
-        </w:rPr>
-        <w:t>&lt;Delete this text in light grey throughout&gt;</w:t>
-      </w:r>
-    </w:p>
-    <w:p>
-      <w:pPr>
-        <w:rPr>
-          <w:rFonts w:ascii="Times New Roman" w:eastAsia="Times New Roman" w:hAnsi="Times New Roman" w:cs="Times New Roman"/>
-          <w:i/>
-          <w:color w:val="D0CECE"/>
-          <w:sz w:val="20"/>
-          <w:szCs w:val="20"/>
-        </w:rPr>
-      </w:pPr>
-      <w:r>
-        <w:rPr>
-          <w:rFonts w:ascii="Times New Roman" w:eastAsia="Times New Roman" w:hAnsi="Times New Roman" w:cs="Times New Roman"/>
-          <w:i/>
-          <w:color w:val="D0CECE"/>
-          <w:sz w:val="20"/>
-          <w:szCs w:val="20"/>
-        </w:rPr>
-        <w:t xml:space="preserve">250 words max. Clearly summarize the following major sections. Each gets one or two sentences.  </w:t>
-      </w:r>
-    </w:p>
-    <w:p>
-      <w:pPr>
-        <w:rPr>
-          <w:rFonts w:ascii="Times New Roman" w:eastAsia="Times New Roman" w:hAnsi="Times New Roman" w:cs="Times New Roman"/>
-        </w:rPr>
-      </w:pPr>
-    </w:p>
-    <w:p>
-      <w:pPr>
-        <w:rPr>
-          <w:rFonts w:ascii="Times New Roman" w:eastAsia="Times New Roman" w:hAnsi="Times New Roman" w:cs="Times New Roman"/>
-        </w:rPr>
-      </w:pPr>
-    </w:p>
-    <w:p>
-      <w:pPr>
-        <w:rPr>
-          <w:rFonts w:ascii="Times New Roman" w:eastAsia="Times New Roman" w:hAnsi="Times New Roman" w:cs="Times New Roman"/>
-          <w:b/>
-        </w:rPr>
-      </w:pPr>
-      <w:r>
-        <w:rPr>
-          <w:rFonts w:ascii="Times New Roman" w:eastAsia="Times New Roman" w:hAnsi="Times New Roman" w:cs="Times New Roman"/>
-          <w:b/>
-        </w:rPr>
-        <w:t>Problem Statement</w:t>
-      </w:r>
-    </w:p>
-    <w:p>
-      <w:pPr>
-        <w:rPr>
-          <w:rFonts w:ascii="Times New Roman" w:eastAsia="Times New Roman" w:hAnsi="Times New Roman" w:cs="Times New Roman"/>
-          <w:color w:val="D0CECE"/>
-          <w:sz w:val="20"/>
-          <w:szCs w:val="20"/>
-        </w:rPr>
-      </w:pPr>
-      <w:r>
-        <w:rPr>
-          <w:rFonts w:ascii="Times New Roman" w:eastAsia="Times New Roman" w:hAnsi="Times New Roman" w:cs="Times New Roman"/>
-          <w:i/>
-          <w:color w:val="D0CECE"/>
-          <w:sz w:val="20"/>
-          <w:szCs w:val="20"/>
-        </w:rPr>
-        <w:t>Describe the specific problem and the context. Provide an illustrative figure and/or context ma</w:t>
-      </w:r>
-      <w:r>
-        <w:rPr>
-          <w:rFonts w:ascii="Times New Roman" w:eastAsia="Times New Roman" w:hAnsi="Times New Roman" w:cs="Times New Roman"/>
-          <w:i/>
-          <w:color w:val="D0CECE"/>
-          <w:sz w:val="20"/>
-          <w:szCs w:val="20"/>
-        </w:rPr>
-        <w:t>p here. In the table, translate the qualitative problem statement elements into specific requirements for the analysis.</w:t>
-      </w:r>
-    </w:p>
-    <w:p>
-      <w:pPr>
-        <w:rPr>
-          <w:rFonts w:ascii="Times New Roman" w:eastAsia="Times New Roman" w:hAnsi="Times New Roman" w:cs="Times New Roman"/>
-          <w:color w:val="D0CECE"/>
-          <w:sz w:val="20"/>
-          <w:szCs w:val="20"/>
-        </w:rPr>
-      </w:pPr>
-    </w:p>
-    <w:p>
-      <w:pPr>
-        <w:rPr>
-          <w:rFonts w:ascii="Times New Roman" w:eastAsia="Times New Roman" w:hAnsi="Times New Roman" w:cs="Times New Roman"/>
-          <w:i/>
-          <w:color w:val="D0CECE"/>
-          <w:sz w:val="20"/>
-          <w:szCs w:val="20"/>
-        </w:rPr>
-      </w:pPr>
-    </w:p>
-    <w:p>
-      <w:pPr>
-        <w:rPr>
-          <w:rFonts w:ascii="Times New Roman" w:eastAsia="Times New Roman" w:hAnsi="Times New Roman" w:cs="Times New Roman"/>
-          <w:i/>
-          <w:color w:val="D0CECE"/>
-          <w:sz w:val="20"/>
-          <w:szCs w:val="20"/>
-        </w:rPr>
-      </w:pPr>
-      <w:r>
-        <w:rPr>
-          <w:rFonts w:ascii="Times New Roman" w:eastAsia="Times New Roman" w:hAnsi="Times New Roman" w:cs="Times New Roman"/>
-          <w:i/>
-          <w:color w:val="D0CECE"/>
-          <w:sz w:val="20"/>
-          <w:szCs w:val="20"/>
-        </w:rPr>
-        <w:t>Table 1. &lt;</w:t>
-      </w:r>
-      <w:proofErr w:type="gramStart"/>
-      <w:r>
-        <w:rPr>
-          <w:rFonts w:ascii="Times New Roman" w:eastAsia="Times New Roman" w:hAnsi="Times New Roman" w:cs="Times New Roman"/>
-          <w:i/>
-          <w:color w:val="D0CECE"/>
-          <w:sz w:val="20"/>
-          <w:szCs w:val="20"/>
-        </w:rPr>
-        <w:t>insert</w:t>
-      </w:r>
-      <w:proofErr w:type="gramEnd"/>
-      <w:r>
-        <w:rPr>
-          <w:rFonts w:ascii="Times New Roman" w:eastAsia="Times New Roman" w:hAnsi="Times New Roman" w:cs="Times New Roman"/>
-          <w:i/>
-          <w:color w:val="D0CECE"/>
-          <w:sz w:val="20"/>
-          <w:szCs w:val="20"/>
-        </w:rPr>
-        <w:t xml:space="preserve"> caption&gt;</w:t>
+        <w:t>API comparison and use requirements</w:t>
       </w:r>
     </w:p>
     <w:tbl>
@@ -415,8 +448,8 @@
       <w:tblGrid>
         <w:gridCol w:w="340"/>
         <w:gridCol w:w="1365"/>
-        <w:gridCol w:w="2382"/>
-        <w:gridCol w:w="1575"/>
+        <w:gridCol w:w="2880"/>
+        <w:gridCol w:w="1077"/>
         <w:gridCol w:w="1305"/>
         <w:gridCol w:w="1170"/>
         <w:gridCol w:w="1215"/>
@@ -476,7 +509,7 @@
         </w:tc>
         <w:tc>
           <w:tcPr>
-            <w:tcW w:w="2382" w:type="dxa"/>
+            <w:tcW w:w="2880" w:type="dxa"/>
           </w:tcPr>
           <w:p>
             <w:pPr>
@@ -502,7 +535,7 @@
         </w:tc>
         <w:tc>
           <w:tcPr>
-            <w:tcW w:w="1575" w:type="dxa"/>
+            <w:tcW w:w="1077" w:type="dxa"/>
           </w:tcPr>
           <w:p>
             <w:pPr>
@@ -635,6 +668,7 @@
                 <w:sz w:val="20"/>
                 <w:szCs w:val="20"/>
               </w:rPr>
+              <w:lastRenderedPageBreak/>
               <w:t>1</w:t>
             </w:r>
           </w:p>
@@ -642,6 +676,26 @@
         <w:tc>
           <w:tcPr>
             <w:tcW w:w="1365" w:type="dxa"/>
+          </w:tcPr>
+          <w:p>
+            <w:r>
+              <w:t>Internet connection</w:t>
+            </w:r>
+          </w:p>
+        </w:tc>
+        <w:tc>
+          <w:tcPr>
+            <w:tcW w:w="2880" w:type="dxa"/>
+          </w:tcPr>
+          <w:p>
+            <w:r>
+              <w:t>Ability to access information on the web</w:t>
+            </w:r>
+          </w:p>
+        </w:tc>
+        <w:tc>
+          <w:tcPr>
+            <w:tcW w:w="1077" w:type="dxa"/>
           </w:tcPr>
           <w:p>
             <w:pPr>
@@ -652,20 +706,26 @@
                 <w:szCs w:val="20"/>
               </w:rPr>
             </w:pPr>
-            <w:r>
+          </w:p>
+        </w:tc>
+        <w:tc>
+          <w:tcPr>
+            <w:tcW w:w="1305" w:type="dxa"/>
+          </w:tcPr>
+          <w:p>
+            <w:pPr>
               <w:rPr>
                 <w:rFonts w:ascii="Times New Roman" w:eastAsia="Times New Roman" w:hAnsi="Times New Roman" w:cs="Times New Roman"/>
                 <w:color w:val="D0CECE"/>
                 <w:sz w:val="20"/>
                 <w:szCs w:val="20"/>
               </w:rPr>
-              <w:t>Road network</w:t>
-            </w:r>
-          </w:p>
-        </w:tc>
-        <w:tc>
-          <w:tcPr>
-            <w:tcW w:w="2382" w:type="dxa"/>
+            </w:pPr>
+          </w:p>
+        </w:tc>
+        <w:tc>
+          <w:tcPr>
+            <w:tcW w:w="1170" w:type="dxa"/>
           </w:tcPr>
           <w:p>
             <w:pPr>
@@ -676,20 +736,80 @@
                 <w:szCs w:val="20"/>
               </w:rPr>
             </w:pPr>
-            <w:r>
+          </w:p>
+        </w:tc>
+        <w:tc>
+          <w:tcPr>
+            <w:tcW w:w="1215" w:type="dxa"/>
+          </w:tcPr>
+          <w:p>
+            <w:pPr>
               <w:rPr>
                 <w:rFonts w:ascii="Times New Roman" w:eastAsia="Times New Roman" w:hAnsi="Times New Roman" w:cs="Times New Roman"/>
                 <w:color w:val="D0CECE"/>
                 <w:sz w:val="20"/>
                 <w:szCs w:val="20"/>
               </w:rPr>
-              <w:t>Raw input dataset from MNDOT</w:t>
-            </w:r>
-          </w:p>
-        </w:tc>
-        <w:tc>
-          <w:tcPr>
-            <w:tcW w:w="1575" w:type="dxa"/>
+            </w:pPr>
+          </w:p>
+        </w:tc>
+      </w:tr>
+      <w:tr>
+        <w:tc>
+          <w:tcPr>
+            <w:tcW w:w="340" w:type="dxa"/>
+          </w:tcPr>
+          <w:p>
+            <w:pPr>
+              <w:rPr>
+                <w:rFonts w:ascii="Times New Roman" w:eastAsia="Times New Roman" w:hAnsi="Times New Roman" w:cs="Times New Roman"/>
+                <w:color w:val="000000"/>
+                <w:sz w:val="20"/>
+                <w:szCs w:val="20"/>
+              </w:rPr>
+            </w:pPr>
+            <w:r>
+              <w:rPr>
+                <w:rFonts w:ascii="Times New Roman" w:eastAsia="Times New Roman" w:hAnsi="Times New Roman" w:cs="Times New Roman"/>
+                <w:color w:val="000000"/>
+                <w:sz w:val="20"/>
+                <w:szCs w:val="20"/>
+              </w:rPr>
+              <w:t>2</w:t>
+            </w:r>
+          </w:p>
+        </w:tc>
+        <w:tc>
+          <w:tcPr>
+            <w:tcW w:w="1365" w:type="dxa"/>
+          </w:tcPr>
+          <w:p>
+            <w:commentRangeStart w:id="0"/>
+            <w:r>
+              <w:t>Target databases</w:t>
+            </w:r>
+            <w:commentRangeEnd w:id="0"/>
+            <w:r>
+              <w:rPr>
+                <w:rStyle w:val="CommentReference"/>
+              </w:rPr>
+              <w:commentReference w:id="0"/>
+            </w:r>
+          </w:p>
+        </w:tc>
+        <w:tc>
+          <w:tcPr>
+            <w:tcW w:w="2880" w:type="dxa"/>
+          </w:tcPr>
+          <w:p>
+            <w:r>
+              <w:t>the information you’re trying to access programatically</w:t>
+            </w:r>
+          </w:p>
+        </w:tc>
+        <w:tc>
+          <w:tcPr>
+            <w:tcW w:w="1077" w:type="dxa"/>
           </w:tcPr>
           <w:p>
             <w:pPr>
@@ -700,20 +820,26 @@
                 <w:szCs w:val="20"/>
               </w:rPr>
             </w:pPr>
-            <w:r>
+          </w:p>
+        </w:tc>
+        <w:tc>
+          <w:tcPr>
+            <w:tcW w:w="1305" w:type="dxa"/>
+          </w:tcPr>
+          <w:p>
+            <w:pPr>
               <w:rPr>
                 <w:rFonts w:ascii="Times New Roman" w:eastAsia="Times New Roman" w:hAnsi="Times New Roman" w:cs="Times New Roman"/>
                 <w:color w:val="D0CECE"/>
                 <w:sz w:val="20"/>
                 <w:szCs w:val="20"/>
               </w:rPr>
-              <w:t>Road geometry</w:t>
-            </w:r>
-          </w:p>
-        </w:tc>
-        <w:tc>
-          <w:tcPr>
-            <w:tcW w:w="1305" w:type="dxa"/>
+            </w:pPr>
+          </w:p>
+        </w:tc>
+        <w:tc>
+          <w:tcPr>
+            <w:tcW w:w="1170" w:type="dxa"/>
           </w:tcPr>
           <w:p>
             <w:pPr>
@@ -728,7 +854,7 @@
         </w:tc>
         <w:tc>
           <w:tcPr>
-            <w:tcW w:w="1170" w:type="dxa"/>
+            <w:tcW w:w="1215" w:type="dxa"/>
           </w:tcPr>
           <w:p>
             <w:pPr>
@@ -739,57 +865,57 @@
                 <w:szCs w:val="20"/>
               </w:rPr>
             </w:pPr>
-            <w:hyperlink r:id="rId6">
-              <w:proofErr w:type="spellStart"/>
-              <w:r>
-                <w:rPr>
-                  <w:rFonts w:ascii="Times New Roman" w:eastAsia="Times New Roman" w:hAnsi="Times New Roman" w:cs="Times New Roman"/>
-                  <w:color w:val="D0CECE"/>
-                  <w:sz w:val="20"/>
-                  <w:szCs w:val="20"/>
-                  <w:u w:val="single"/>
-                </w:rPr>
-                <w:t>Mn</w:t>
-              </w:r>
-              <w:proofErr w:type="spellEnd"/>
-              <w:r>
-                <w:rPr>
-                  <w:rFonts w:ascii="Times New Roman" w:eastAsia="Times New Roman" w:hAnsi="Times New Roman" w:cs="Times New Roman"/>
-                  <w:color w:val="D0CECE"/>
-                  <w:sz w:val="20"/>
-                  <w:szCs w:val="20"/>
-                  <w:u w:val="single"/>
-                </w:rPr>
-                <w:t xml:space="preserve"> </w:t>
-              </w:r>
-              <w:proofErr w:type="spellStart"/>
-              <w:r>
-                <w:rPr>
-                  <w:rFonts w:ascii="Times New Roman" w:eastAsia="Times New Roman" w:hAnsi="Times New Roman" w:cs="Times New Roman"/>
-                  <w:color w:val="D0CECE"/>
-                  <w:sz w:val="20"/>
-                  <w:szCs w:val="20"/>
-                  <w:u w:val="single"/>
-                </w:rPr>
-                <w:t>GeoSpatial</w:t>
-              </w:r>
-              <w:proofErr w:type="spellEnd"/>
-              <w:r>
-                <w:rPr>
-                  <w:rFonts w:ascii="Times New Roman" w:eastAsia="Times New Roman" w:hAnsi="Times New Roman" w:cs="Times New Roman"/>
-                  <w:color w:val="D0CECE"/>
-                  <w:sz w:val="20"/>
-                  <w:szCs w:val="20"/>
-                  <w:u w:val="single"/>
-                </w:rPr>
-                <w:t xml:space="preserve"> Commons</w:t>
-              </w:r>
-            </w:hyperlink>
-          </w:p>
-        </w:tc>
-        <w:tc>
-          <w:tcPr>
-            <w:tcW w:w="1215" w:type="dxa"/>
+          </w:p>
+        </w:tc>
+      </w:tr>
+      <w:tr>
+        <w:tc>
+          <w:tcPr>
+            <w:tcW w:w="340" w:type="dxa"/>
+          </w:tcPr>
+          <w:p>
+            <w:pPr>
+              <w:rPr>
+                <w:rFonts w:ascii="Times New Roman" w:eastAsia="Times New Roman" w:hAnsi="Times New Roman" w:cs="Times New Roman"/>
+                <w:color w:val="000000"/>
+                <w:sz w:val="20"/>
+                <w:szCs w:val="20"/>
+              </w:rPr>
+            </w:pPr>
+            <w:r>
+              <w:rPr>
+                <w:rFonts w:ascii="Times New Roman" w:eastAsia="Times New Roman" w:hAnsi="Times New Roman" w:cs="Times New Roman"/>
+                <w:color w:val="000000"/>
+                <w:sz w:val="20"/>
+                <w:szCs w:val="20"/>
+              </w:rPr>
+              <w:t>3</w:t>
+            </w:r>
+          </w:p>
+        </w:tc>
+        <w:tc>
+          <w:tcPr>
+            <w:tcW w:w="1365" w:type="dxa"/>
+          </w:tcPr>
+          <w:p>
+            <w:r>
+              <w:t>Jupyter Notebook in ArcPro</w:t>
+            </w:r>
+          </w:p>
+        </w:tc>
+        <w:tc>
+          <w:tcPr>
+            <w:tcW w:w="2880" w:type="dxa"/>
+          </w:tcPr>
+          <w:p>
+            <w:r>
+              <w:t>Python programming interface in esri’s arcpro software</w:t>
+            </w:r>
+          </w:p>
+        </w:tc>
+        <w:tc>
+          <w:tcPr>
+            <w:tcW w:w="1077" w:type="dxa"/>
           </w:tcPr>
           <w:p>
             <w:pPr>
@@ -802,35 +928,9 @@
             </w:pPr>
           </w:p>
         </w:tc>
-      </w:tr>
-      <w:tr>
-        <w:tc>
-          <w:tcPr>
-            <w:tcW w:w="340" w:type="dxa"/>
-          </w:tcPr>
-          <w:p>
-            <w:pPr>
-              <w:rPr>
-                <w:rFonts w:ascii="Times New Roman" w:eastAsia="Times New Roman" w:hAnsi="Times New Roman" w:cs="Times New Roman"/>
-                <w:color w:val="000000"/>
-                <w:sz w:val="20"/>
-                <w:szCs w:val="20"/>
-              </w:rPr>
-            </w:pPr>
-            <w:r>
-              <w:rPr>
-                <w:rFonts w:ascii="Times New Roman" w:eastAsia="Times New Roman" w:hAnsi="Times New Roman" w:cs="Times New Roman"/>
-                <w:color w:val="000000"/>
-                <w:sz w:val="20"/>
-                <w:szCs w:val="20"/>
-              </w:rPr>
-              <w:t>2</w:t>
-            </w:r>
-          </w:p>
-        </w:tc>
-        <w:tc>
-          <w:tcPr>
-            <w:tcW w:w="1365" w:type="dxa"/>
+        <w:tc>
+          <w:tcPr>
+            <w:tcW w:w="1305" w:type="dxa"/>
           </w:tcPr>
           <w:p>
             <w:pPr>
@@ -841,20 +941,26 @@
                 <w:szCs w:val="20"/>
               </w:rPr>
             </w:pPr>
-            <w:r>
+          </w:p>
+        </w:tc>
+        <w:tc>
+          <w:tcPr>
+            <w:tcW w:w="1170" w:type="dxa"/>
+          </w:tcPr>
+          <w:p>
+            <w:pPr>
               <w:rPr>
                 <w:rFonts w:ascii="Times New Roman" w:eastAsia="Times New Roman" w:hAnsi="Times New Roman" w:cs="Times New Roman"/>
                 <w:color w:val="D0CECE"/>
                 <w:sz w:val="20"/>
                 <w:szCs w:val="20"/>
               </w:rPr>
-              <w:t>High volume traffic</w:t>
-            </w:r>
-          </w:p>
-        </w:tc>
-        <w:tc>
-          <w:tcPr>
-            <w:tcW w:w="2382" w:type="dxa"/>
+            </w:pPr>
+          </w:p>
+        </w:tc>
+        <w:tc>
+          <w:tcPr>
+            <w:tcW w:w="1215" w:type="dxa"/>
           </w:tcPr>
           <w:p>
             <w:pPr>
@@ -865,20 +971,78 @@
                 <w:szCs w:val="20"/>
               </w:rPr>
             </w:pPr>
-            <w:r>
+          </w:p>
+        </w:tc>
+      </w:tr>
+      <w:tr>
+        <w:tc>
+          <w:tcPr>
+            <w:tcW w:w="340" w:type="dxa"/>
+          </w:tcPr>
+          <w:p>
+            <w:pPr>
+              <w:rPr>
+                <w:rFonts w:ascii="Times New Roman" w:eastAsia="Times New Roman" w:hAnsi="Times New Roman" w:cs="Times New Roman"/>
+                <w:color w:val="000000"/>
+                <w:sz w:val="20"/>
+                <w:szCs w:val="20"/>
+              </w:rPr>
+            </w:pPr>
+            <w:r>
+              <w:rPr>
+                <w:rFonts w:ascii="Times New Roman" w:eastAsia="Times New Roman" w:hAnsi="Times New Roman" w:cs="Times New Roman"/>
+                <w:color w:val="000000"/>
+                <w:sz w:val="20"/>
+                <w:szCs w:val="20"/>
+              </w:rPr>
+              <w:t>4</w:t>
+            </w:r>
+          </w:p>
+        </w:tc>
+        <w:tc>
+          <w:tcPr>
+            <w:tcW w:w="1365" w:type="dxa"/>
+          </w:tcPr>
+          <w:p>
+            <w:r>
+              <w:t>Jupyter Notebook in Arc</w:t>
+            </w:r>
+            <w:r>
+              <w:t xml:space="preserve"> Online</w:t>
+            </w:r>
+          </w:p>
+        </w:tc>
+        <w:tc>
+          <w:tcPr>
+            <w:tcW w:w="2880" w:type="dxa"/>
+          </w:tcPr>
+          <w:p>
+            <w:r>
+              <w:t>Python programming interface in esri</w:t>
+            </w:r>
+            <w:r>
+              <w:t xml:space="preserve">’s online version of ArcGIS </w:t>
+            </w:r>
+          </w:p>
+        </w:tc>
+        <w:tc>
+          <w:tcPr>
+            <w:tcW w:w="1077" w:type="dxa"/>
+          </w:tcPr>
+          <w:p>
+            <w:pPr>
               <w:rPr>
                 <w:rFonts w:ascii="Times New Roman" w:eastAsia="Times New Roman" w:hAnsi="Times New Roman" w:cs="Times New Roman"/>
                 <w:color w:val="D0CECE"/>
                 <w:sz w:val="20"/>
                 <w:szCs w:val="20"/>
               </w:rPr>
-              <w:t>&gt; 100 cars per hour</w:t>
-            </w:r>
-          </w:p>
-        </w:tc>
-        <w:tc>
-          <w:tcPr>
-            <w:tcW w:w="1575" w:type="dxa"/>
+            </w:pPr>
+          </w:p>
+        </w:tc>
+        <w:tc>
+          <w:tcPr>
+            <w:tcW w:w="1305" w:type="dxa"/>
           </w:tcPr>
           <w:p>
             <w:pPr>
@@ -893,7 +1057,7 @@
         </w:tc>
         <w:tc>
           <w:tcPr>
-            <w:tcW w:w="1305" w:type="dxa"/>
+            <w:tcW w:w="1170" w:type="dxa"/>
           </w:tcPr>
           <w:p>
             <w:pPr>
@@ -904,20 +1068,72 @@
                 <w:szCs w:val="20"/>
               </w:rPr>
             </w:pPr>
-            <w:r>
+          </w:p>
+        </w:tc>
+        <w:tc>
+          <w:tcPr>
+            <w:tcW w:w="1215" w:type="dxa"/>
+          </w:tcPr>
+          <w:p>
+            <w:pPr>
               <w:rPr>
                 <w:rFonts w:ascii="Times New Roman" w:eastAsia="Times New Roman" w:hAnsi="Times New Roman" w:cs="Times New Roman"/>
                 <w:color w:val="D0CECE"/>
                 <w:sz w:val="20"/>
                 <w:szCs w:val="20"/>
               </w:rPr>
-              <w:t>Volume</w:t>
-            </w:r>
-          </w:p>
-        </w:tc>
-        <w:tc>
-          <w:tcPr>
-            <w:tcW w:w="1170" w:type="dxa"/>
+            </w:pPr>
+          </w:p>
+        </w:tc>
+      </w:tr>
+      <w:tr>
+        <w:tc>
+          <w:tcPr>
+            <w:tcW w:w="340" w:type="dxa"/>
+          </w:tcPr>
+          <w:p>
+            <w:pPr>
+              <w:rPr>
+                <w:rFonts w:ascii="Times New Roman" w:eastAsia="Times New Roman" w:hAnsi="Times New Roman" w:cs="Times New Roman"/>
+                <w:color w:val="000000"/>
+                <w:sz w:val="20"/>
+                <w:szCs w:val="20"/>
+              </w:rPr>
+            </w:pPr>
+            <w:r>
+              <w:rPr>
+                <w:rFonts w:ascii="Times New Roman" w:eastAsia="Times New Roman" w:hAnsi="Times New Roman" w:cs="Times New Roman"/>
+                <w:color w:val="000000"/>
+                <w:sz w:val="20"/>
+                <w:szCs w:val="20"/>
+              </w:rPr>
+              <w:t>5</w:t>
+            </w:r>
+          </w:p>
+        </w:tc>
+        <w:tc>
+          <w:tcPr>
+            <w:tcW w:w="1365" w:type="dxa"/>
+          </w:tcPr>
+          <w:p>
+            <w:r>
+              <w:t>Visual model builder</w:t>
+            </w:r>
+          </w:p>
+        </w:tc>
+        <w:tc>
+          <w:tcPr>
+            <w:tcW w:w="2880" w:type="dxa"/>
+          </w:tcPr>
+          <w:p>
+            <w:r>
+              <w:t>A graphic representation of your informal models</w:t>
+            </w:r>
+          </w:p>
+        </w:tc>
+        <w:tc>
+          <w:tcPr>
+            <w:tcW w:w="1077" w:type="dxa"/>
           </w:tcPr>
           <w:p>
             <w:pPr>
@@ -928,20 +1144,26 @@
                 <w:szCs w:val="20"/>
               </w:rPr>
             </w:pPr>
-            <w:r>
+          </w:p>
+        </w:tc>
+        <w:tc>
+          <w:tcPr>
+            <w:tcW w:w="1305" w:type="dxa"/>
+          </w:tcPr>
+          <w:p>
+            <w:pPr>
               <w:rPr>
                 <w:rFonts w:ascii="Times New Roman" w:eastAsia="Times New Roman" w:hAnsi="Times New Roman" w:cs="Times New Roman"/>
                 <w:color w:val="D0CECE"/>
                 <w:sz w:val="20"/>
                 <w:szCs w:val="20"/>
               </w:rPr>
-              <w:t>AADT Data</w:t>
-            </w:r>
-          </w:p>
-        </w:tc>
-        <w:tc>
-          <w:tcPr>
-            <w:tcW w:w="1215" w:type="dxa"/>
+            </w:pPr>
+          </w:p>
+        </w:tc>
+        <w:tc>
+          <w:tcPr>
+            <w:tcW w:w="1170" w:type="dxa"/>
           </w:tcPr>
           <w:p>
             <w:pPr>
@@ -954,35 +1176,9 @@
             </w:pPr>
           </w:p>
         </w:tc>
-      </w:tr>
-      <w:tr>
-        <w:tc>
-          <w:tcPr>
-            <w:tcW w:w="340" w:type="dxa"/>
-          </w:tcPr>
-          <w:p>
-            <w:pPr>
-              <w:rPr>
-                <w:rFonts w:ascii="Times New Roman" w:eastAsia="Times New Roman" w:hAnsi="Times New Roman" w:cs="Times New Roman"/>
-                <w:color w:val="000000"/>
-                <w:sz w:val="20"/>
-                <w:szCs w:val="20"/>
-              </w:rPr>
-            </w:pPr>
-            <w:r>
-              <w:rPr>
-                <w:rFonts w:ascii="Times New Roman" w:eastAsia="Times New Roman" w:hAnsi="Times New Roman" w:cs="Times New Roman"/>
-                <w:color w:val="000000"/>
-                <w:sz w:val="20"/>
-                <w:szCs w:val="20"/>
-              </w:rPr>
-              <w:t>3</w:t>
-            </w:r>
-          </w:p>
-        </w:tc>
-        <w:tc>
-          <w:tcPr>
-            <w:tcW w:w="1365" w:type="dxa"/>
+        <w:tc>
+          <w:tcPr>
+            <w:tcW w:w="1215" w:type="dxa"/>
           </w:tcPr>
           <w:p>
             <w:pPr>
@@ -995,197 +1191,6 @@
             </w:pPr>
           </w:p>
         </w:tc>
-        <w:tc>
-          <w:tcPr>
-            <w:tcW w:w="2382" w:type="dxa"/>
-          </w:tcPr>
-          <w:p>
-            <w:pPr>
-              <w:rPr>
-                <w:rFonts w:ascii="Times New Roman" w:eastAsia="Times New Roman" w:hAnsi="Times New Roman" w:cs="Times New Roman"/>
-                <w:color w:val="D0CECE"/>
-                <w:sz w:val="20"/>
-                <w:szCs w:val="20"/>
-              </w:rPr>
-            </w:pPr>
-          </w:p>
-        </w:tc>
-        <w:tc>
-          <w:tcPr>
-            <w:tcW w:w="1575" w:type="dxa"/>
-          </w:tcPr>
-          <w:p>
-            <w:pPr>
-              <w:rPr>
-                <w:rFonts w:ascii="Times New Roman" w:eastAsia="Times New Roman" w:hAnsi="Times New Roman" w:cs="Times New Roman"/>
-                <w:color w:val="D0CECE"/>
-                <w:sz w:val="20"/>
-                <w:szCs w:val="20"/>
-              </w:rPr>
-            </w:pPr>
-          </w:p>
-        </w:tc>
-        <w:tc>
-          <w:tcPr>
-            <w:tcW w:w="1305" w:type="dxa"/>
-          </w:tcPr>
-          <w:p>
-            <w:pPr>
-              <w:rPr>
-                <w:rFonts w:ascii="Times New Roman" w:eastAsia="Times New Roman" w:hAnsi="Times New Roman" w:cs="Times New Roman"/>
-                <w:color w:val="D0CECE"/>
-                <w:sz w:val="20"/>
-                <w:szCs w:val="20"/>
-              </w:rPr>
-            </w:pPr>
-          </w:p>
-        </w:tc>
-        <w:tc>
-          <w:tcPr>
-            <w:tcW w:w="1170" w:type="dxa"/>
-          </w:tcPr>
-          <w:p>
-            <w:pPr>
-              <w:rPr>
-                <w:rFonts w:ascii="Times New Roman" w:eastAsia="Times New Roman" w:hAnsi="Times New Roman" w:cs="Times New Roman"/>
-                <w:color w:val="D0CECE"/>
-                <w:sz w:val="20"/>
-                <w:szCs w:val="20"/>
-              </w:rPr>
-            </w:pPr>
-          </w:p>
-        </w:tc>
-        <w:tc>
-          <w:tcPr>
-            <w:tcW w:w="1215" w:type="dxa"/>
-          </w:tcPr>
-          <w:p>
-            <w:pPr>
-              <w:rPr>
-                <w:rFonts w:ascii="Times New Roman" w:eastAsia="Times New Roman" w:hAnsi="Times New Roman" w:cs="Times New Roman"/>
-                <w:color w:val="D0CECE"/>
-                <w:sz w:val="20"/>
-                <w:szCs w:val="20"/>
-              </w:rPr>
-            </w:pPr>
-          </w:p>
-        </w:tc>
-      </w:tr>
-      <w:tr>
-        <w:tc>
-          <w:tcPr>
-            <w:tcW w:w="340" w:type="dxa"/>
-          </w:tcPr>
-          <w:p>
-            <w:pPr>
-              <w:rPr>
-                <w:rFonts w:ascii="Times New Roman" w:eastAsia="Times New Roman" w:hAnsi="Times New Roman" w:cs="Times New Roman"/>
-                <w:color w:val="000000"/>
-                <w:sz w:val="20"/>
-                <w:szCs w:val="20"/>
-              </w:rPr>
-            </w:pPr>
-            <w:r>
-              <w:rPr>
-                <w:rFonts w:ascii="Times New Roman" w:eastAsia="Times New Roman" w:hAnsi="Times New Roman" w:cs="Times New Roman"/>
-                <w:color w:val="000000"/>
-                <w:sz w:val="20"/>
-                <w:szCs w:val="20"/>
-              </w:rPr>
-              <w:t>4</w:t>
-            </w:r>
-          </w:p>
-        </w:tc>
-        <w:tc>
-          <w:tcPr>
-            <w:tcW w:w="1365" w:type="dxa"/>
-          </w:tcPr>
-          <w:p>
-            <w:pPr>
-              <w:rPr>
-                <w:rFonts w:ascii="Times New Roman" w:eastAsia="Times New Roman" w:hAnsi="Times New Roman" w:cs="Times New Roman"/>
-                <w:color w:val="D0CECE"/>
-                <w:sz w:val="20"/>
-                <w:szCs w:val="20"/>
-              </w:rPr>
-            </w:pPr>
-          </w:p>
-        </w:tc>
-        <w:tc>
-          <w:tcPr>
-            <w:tcW w:w="2382" w:type="dxa"/>
-          </w:tcPr>
-          <w:p>
-            <w:pPr>
-              <w:rPr>
-                <w:rFonts w:ascii="Times New Roman" w:eastAsia="Times New Roman" w:hAnsi="Times New Roman" w:cs="Times New Roman"/>
-                <w:color w:val="D0CECE"/>
-                <w:sz w:val="20"/>
-                <w:szCs w:val="20"/>
-              </w:rPr>
-            </w:pPr>
-          </w:p>
-        </w:tc>
-        <w:tc>
-          <w:tcPr>
-            <w:tcW w:w="1575" w:type="dxa"/>
-          </w:tcPr>
-          <w:p>
-            <w:pPr>
-              <w:rPr>
-                <w:rFonts w:ascii="Times New Roman" w:eastAsia="Times New Roman" w:hAnsi="Times New Roman" w:cs="Times New Roman"/>
-                <w:color w:val="D0CECE"/>
-                <w:sz w:val="20"/>
-                <w:szCs w:val="20"/>
-              </w:rPr>
-            </w:pPr>
-          </w:p>
-        </w:tc>
-        <w:tc>
-          <w:tcPr>
-            <w:tcW w:w="1305" w:type="dxa"/>
-          </w:tcPr>
-          <w:p>
-            <w:pPr>
-              <w:rPr>
-                <w:rFonts w:ascii="Times New Roman" w:eastAsia="Times New Roman" w:hAnsi="Times New Roman" w:cs="Times New Roman"/>
-                <w:color w:val="D0CECE"/>
-                <w:sz w:val="20"/>
-                <w:szCs w:val="20"/>
-              </w:rPr>
-            </w:pPr>
-          </w:p>
-        </w:tc>
-        <w:tc>
-          <w:tcPr>
-            <w:tcW w:w="1170" w:type="dxa"/>
-          </w:tcPr>
-          <w:p>
-            <w:pPr>
-              <w:rPr>
-                <w:rFonts w:ascii="Times New Roman" w:eastAsia="Times New Roman" w:hAnsi="Times New Roman" w:cs="Times New Roman"/>
-                <w:color w:val="D0CECE"/>
-                <w:sz w:val="20"/>
-                <w:szCs w:val="20"/>
-              </w:rPr>
-            </w:pPr>
-          </w:p>
-        </w:tc>
-        <w:tc>
-          <w:tcPr>
-            <w:tcW w:w="1215" w:type="dxa"/>
-          </w:tcPr>
-          <w:p>
-            <w:pPr>
-              <w:rPr>
-                <w:rFonts w:ascii="Times New Roman" w:eastAsia="Times New Roman" w:hAnsi="Times New Roman" w:cs="Times New Roman"/>
-                <w:color w:val="D0CECE"/>
-                <w:sz w:val="20"/>
-                <w:szCs w:val="20"/>
-              </w:rPr>
-            </w:pPr>
-          </w:p>
-        </w:tc>
       </w:tr>
     </w:tbl>
     <w:p>
@@ -1233,79 +1238,20 @@
         <w:t>Input Data</w:t>
       </w:r>
     </w:p>
-    <w:p>
-      <w:pPr>
-        <w:rPr>
-          <w:rFonts w:ascii="Times New Roman" w:eastAsia="Times New Roman" w:hAnsi="Times New Roman" w:cs="Times New Roman"/>
-          <w:i/>
-          <w:color w:val="D0CECE"/>
-          <w:sz w:val="20"/>
-          <w:szCs w:val="20"/>
-        </w:rPr>
-      </w:pPr>
-      <w:r>
-        <w:rPr>
-          <w:rFonts w:ascii="Times New Roman" w:eastAsia="Times New Roman" w:hAnsi="Times New Roman" w:cs="Times New Roman"/>
-          <w:i/>
-          <w:color w:val="D0CECE"/>
-          <w:sz w:val="20"/>
-          <w:szCs w:val="20"/>
-        </w:rPr>
-        <w:t>Describe the data in two paragraphs max. Fill out the table.</w:t>
-      </w:r>
-    </w:p>
-    <w:p>
-      <w:pPr>
-        <w:rPr>
-          <w:rFonts w:ascii="Times New Roman" w:eastAsia="Times New Roman" w:hAnsi="Times New Roman" w:cs="Times New Roman"/>
-          <w:i/>
-          <w:color w:val="D0CECE"/>
-          <w:sz w:val="20"/>
-          <w:szCs w:val="20"/>
-        </w:rPr>
-      </w:pPr>
-    </w:p>
-    <w:p>
-      <w:pPr>
-        <w:rPr>
-          <w:rFonts w:ascii="Times New Roman" w:eastAsia="Times New Roman" w:hAnsi="Times New Roman" w:cs="Times New Roman"/>
-          <w:i/>
-          <w:color w:val="D0CECE"/>
-          <w:sz w:val="20"/>
-          <w:szCs w:val="20"/>
-        </w:rPr>
-      </w:pPr>
-      <w:r>
-        <w:rPr>
-          <w:rFonts w:ascii="Times New Roman" w:eastAsia="Times New Roman" w:hAnsi="Times New Roman" w:cs="Times New Roman"/>
-          <w:i/>
-          <w:color w:val="D0CECE"/>
-          <w:sz w:val="20"/>
-          <w:szCs w:val="20"/>
-        </w:rPr>
-        <w:t>Table 2. &lt;</w:t>
-      </w:r>
-      <w:proofErr w:type="gramStart"/>
-      <w:r>
-        <w:rPr>
-          <w:rFonts w:ascii="Times New Roman" w:eastAsia="Times New Roman" w:hAnsi="Times New Roman" w:cs="Times New Roman"/>
-          <w:i/>
-          <w:color w:val="D0CECE"/>
-          <w:sz w:val="20"/>
-          <w:szCs w:val="20"/>
-        </w:rPr>
-        <w:t>insert</w:t>
-      </w:r>
-      <w:proofErr w:type="gramEnd"/>
-      <w:r>
-        <w:rPr>
-          <w:rFonts w:ascii="Times New Roman" w:eastAsia="Times New Roman" w:hAnsi="Times New Roman" w:cs="Times New Roman"/>
-          <w:i/>
-          <w:color w:val="D0CECE"/>
-          <w:sz w:val="20"/>
-          <w:szCs w:val="20"/>
-        </w:rPr>
-        <w:t xml:space="preserve"> caption&gt;</w:t>
+    <w:p/>
+    <w:p>
+      <w:r>
+        <w:t>The input data is largely user generated, as experience and usability is key to the compare and contrast method of analysis. The target data we’re trying to access is relatively arbitrary, as the experience is derived from mapping the APIs and using the ETL pipeline. In the case of this study three APIs are used, the Minnesota Geospatial Commons, Google Places, and NDAWN. The data gathered differs for each API, the data listed in table 2 are the datasets used in the fetch and join operations.</w:t>
+      </w:r>
+    </w:p>
+    <w:p/>
+    <w:p/>
+    <w:p>
+      <w:r>
+        <w:t xml:space="preserve">Table 2. </w:t>
+      </w:r>
+      <w:r>
+        <w:t>data collected from the APIs</w:t>
       </w:r>
     </w:p>
     <w:tbl>
@@ -1337,20 +1283,14 @@
           <w:p>
             <w:pPr>
               <w:rPr>
-                <w:rFonts w:ascii="Times New Roman" w:eastAsia="Times New Roman" w:hAnsi="Times New Roman" w:cs="Times New Roman"/>
-                <w:b/>
-                <w:color w:val="000000"/>
-                <w:sz w:val="20"/>
-                <w:szCs w:val="20"/>
-              </w:rPr>
-            </w:pPr>
-            <w:r>
-              <w:rPr>
-                <w:rFonts w:ascii="Times New Roman" w:eastAsia="Times New Roman" w:hAnsi="Times New Roman" w:cs="Times New Roman"/>
-                <w:b/>
-                <w:color w:val="000000"/>
-                <w:sz w:val="20"/>
-                <w:szCs w:val="20"/>
+                <w:b/>
+                <w:color w:val="000000"/>
+              </w:rPr>
+            </w:pPr>
+            <w:r>
+              <w:rPr>
+                <w:b/>
+                <w:color w:val="000000"/>
               </w:rPr>
               <w:t>#</w:t>
             </w:r>
@@ -1363,20 +1303,14 @@
           <w:p>
             <w:pPr>
               <w:rPr>
-                <w:rFonts w:ascii="Times New Roman" w:eastAsia="Times New Roman" w:hAnsi="Times New Roman" w:cs="Times New Roman"/>
-                <w:b/>
-                <w:color w:val="000000"/>
-                <w:sz w:val="20"/>
-                <w:szCs w:val="20"/>
-              </w:rPr>
-            </w:pPr>
-            <w:r>
-              <w:rPr>
-                <w:rFonts w:ascii="Times New Roman" w:eastAsia="Times New Roman" w:hAnsi="Times New Roman" w:cs="Times New Roman"/>
-                <w:b/>
-                <w:color w:val="000000"/>
-                <w:sz w:val="20"/>
-                <w:szCs w:val="20"/>
+                <w:b/>
+                <w:color w:val="000000"/>
+              </w:rPr>
+            </w:pPr>
+            <w:r>
+              <w:rPr>
+                <w:b/>
+                <w:color w:val="000000"/>
               </w:rPr>
               <w:t>Title</w:t>
             </w:r>
@@ -1389,20 +1323,14 @@
           <w:p>
             <w:pPr>
               <w:rPr>
-                <w:rFonts w:ascii="Times New Roman" w:eastAsia="Times New Roman" w:hAnsi="Times New Roman" w:cs="Times New Roman"/>
-                <w:b/>
-                <w:color w:val="000000"/>
-                <w:sz w:val="20"/>
-                <w:szCs w:val="20"/>
-              </w:rPr>
-            </w:pPr>
-            <w:r>
-              <w:rPr>
-                <w:rFonts w:ascii="Times New Roman" w:eastAsia="Times New Roman" w:hAnsi="Times New Roman" w:cs="Times New Roman"/>
-                <w:b/>
-                <w:color w:val="000000"/>
-                <w:sz w:val="20"/>
-                <w:szCs w:val="20"/>
+                <w:b/>
+                <w:color w:val="000000"/>
+              </w:rPr>
+            </w:pPr>
+            <w:r>
+              <w:rPr>
+                <w:b/>
+                <w:color w:val="000000"/>
               </w:rPr>
               <w:t>Purpose in Analysis</w:t>
             </w:r>
@@ -1415,20 +1343,14 @@
           <w:p>
             <w:pPr>
               <w:rPr>
-                <w:rFonts w:ascii="Times New Roman" w:eastAsia="Times New Roman" w:hAnsi="Times New Roman" w:cs="Times New Roman"/>
-                <w:b/>
-                <w:color w:val="000000"/>
-                <w:sz w:val="20"/>
-                <w:szCs w:val="20"/>
-              </w:rPr>
-            </w:pPr>
-            <w:r>
-              <w:rPr>
-                <w:rFonts w:ascii="Times New Roman" w:eastAsia="Times New Roman" w:hAnsi="Times New Roman" w:cs="Times New Roman"/>
-                <w:b/>
-                <w:color w:val="000000"/>
-                <w:sz w:val="20"/>
-                <w:szCs w:val="20"/>
+                <w:b/>
+                <w:color w:val="000000"/>
+              </w:rPr>
+            </w:pPr>
+            <w:r>
+              <w:rPr>
+                <w:b/>
+                <w:color w:val="000000"/>
               </w:rPr>
               <w:t>Link to Source</w:t>
             </w:r>
@@ -1443,18 +1365,12 @@
           <w:p>
             <w:pPr>
               <w:rPr>
-                <w:rFonts w:ascii="Times New Roman" w:eastAsia="Times New Roman" w:hAnsi="Times New Roman" w:cs="Times New Roman"/>
-                <w:color w:val="000000"/>
-                <w:sz w:val="20"/>
-                <w:szCs w:val="20"/>
-              </w:rPr>
-            </w:pPr>
-            <w:r>
-              <w:rPr>
-                <w:rFonts w:ascii="Times New Roman" w:eastAsia="Times New Roman" w:hAnsi="Times New Roman" w:cs="Times New Roman"/>
-                <w:color w:val="000000"/>
-                <w:sz w:val="20"/>
-                <w:szCs w:val="20"/>
+                <w:color w:val="000000"/>
+              </w:rPr>
+            </w:pPr>
+            <w:r>
+              <w:rPr>
+                <w:color w:val="000000"/>
               </w:rPr>
               <w:t>1</w:t>
             </w:r>
@@ -1465,22 +1381,8 @@
             <w:tcW w:w="1952" w:type="dxa"/>
           </w:tcPr>
           <w:p>
-            <w:pPr>
-              <w:rPr>
-                <w:rFonts w:ascii="Times New Roman" w:eastAsia="Times New Roman" w:hAnsi="Times New Roman" w:cs="Times New Roman"/>
-                <w:color w:val="D0CECE"/>
-                <w:sz w:val="20"/>
-                <w:szCs w:val="20"/>
-              </w:rPr>
-            </w:pPr>
-            <w:r>
-              <w:rPr>
-                <w:rFonts w:ascii="Times New Roman" w:eastAsia="Times New Roman" w:hAnsi="Times New Roman" w:cs="Times New Roman"/>
-                <w:color w:val="D0CECE"/>
-                <w:sz w:val="20"/>
-                <w:szCs w:val="20"/>
-              </w:rPr>
-              <w:t>Minnesota Roads</w:t>
+            <w:r>
+              <w:t>TBD</w:t>
             </w:r>
           </w:p>
         </w:tc>
@@ -1489,22 +1391,8 @@
             <w:tcW w:w="4590" w:type="dxa"/>
           </w:tcPr>
           <w:p>
-            <w:pPr>
-              <w:rPr>
-                <w:rFonts w:ascii="Times New Roman" w:eastAsia="Times New Roman" w:hAnsi="Times New Roman" w:cs="Times New Roman"/>
-                <w:color w:val="D0CECE"/>
-                <w:sz w:val="20"/>
-                <w:szCs w:val="20"/>
-              </w:rPr>
-            </w:pPr>
-            <w:r>
-              <w:rPr>
-                <w:rFonts w:ascii="Times New Roman" w:eastAsia="Times New Roman" w:hAnsi="Times New Roman" w:cs="Times New Roman"/>
-                <w:color w:val="D0CECE"/>
-                <w:sz w:val="20"/>
-                <w:szCs w:val="20"/>
-              </w:rPr>
-              <w:t>Raw input dataset for routing analysis from MNDOT</w:t>
+            <w:r>
+              <w:t>Demonstrate ETL capability</w:t>
             </w:r>
           </w:p>
         </w:tc>
@@ -1512,62 +1400,7 @@
           <w:tcPr>
             <w:tcW w:w="2425" w:type="dxa"/>
           </w:tcPr>
-          <w:p>
-            <w:pPr>
-              <w:rPr>
-                <w:rFonts w:ascii="Times New Roman" w:eastAsia="Times New Roman" w:hAnsi="Times New Roman" w:cs="Times New Roman"/>
-                <w:color w:val="D0CECE"/>
-                <w:sz w:val="20"/>
-                <w:szCs w:val="20"/>
-              </w:rPr>
-            </w:pPr>
-            <w:hyperlink r:id="rId7">
-              <w:proofErr w:type="spellStart"/>
-              <w:r>
-                <w:rPr>
-                  <w:rFonts w:ascii="Times New Roman" w:eastAsia="Times New Roman" w:hAnsi="Times New Roman" w:cs="Times New Roman"/>
-                  <w:color w:val="D0CECE"/>
-                  <w:sz w:val="20"/>
-                  <w:szCs w:val="20"/>
-                  <w:u w:val="single"/>
-                </w:rPr>
-                <w:t>Mn</w:t>
-              </w:r>
-              <w:proofErr w:type="spellEnd"/>
-              <w:r>
-                <w:rPr>
-                  <w:rFonts w:ascii="Times New Roman" w:eastAsia="Times New Roman" w:hAnsi="Times New Roman" w:cs="Times New Roman"/>
-                  <w:color w:val="D0CECE"/>
-                  <w:sz w:val="20"/>
-                  <w:szCs w:val="20"/>
-                  <w:u w:val="single"/>
-                </w:rPr>
-                <w:t xml:space="preserve"> </w:t>
-              </w:r>
-              <w:proofErr w:type="spellStart"/>
-              <w:r>
-                <w:rPr>
-                  <w:rFonts w:ascii="Times New Roman" w:eastAsia="Times New Roman" w:hAnsi="Times New Roman" w:cs="Times New Roman"/>
-                  <w:color w:val="D0CECE"/>
-                  <w:sz w:val="20"/>
-                  <w:szCs w:val="20"/>
-                  <w:u w:val="single"/>
-                </w:rPr>
-                <w:t>GeoSpatial</w:t>
-              </w:r>
-              <w:proofErr w:type="spellEnd"/>
-              <w:r>
-                <w:rPr>
-                  <w:rFonts w:ascii="Times New Roman" w:eastAsia="Times New Roman" w:hAnsi="Times New Roman" w:cs="Times New Roman"/>
-                  <w:color w:val="D0CECE"/>
-                  <w:sz w:val="20"/>
-                  <w:szCs w:val="20"/>
-                  <w:u w:val="single"/>
-                </w:rPr>
-                <w:t xml:space="preserve"> Commons</w:t>
-              </w:r>
-            </w:hyperlink>
-          </w:p>
+          <w:p/>
         </w:tc>
       </w:tr>
       <w:tr>
@@ -1578,18 +1411,12 @@
           <w:p>
             <w:pPr>
               <w:rPr>
-                <w:rFonts w:ascii="Times New Roman" w:eastAsia="Times New Roman" w:hAnsi="Times New Roman" w:cs="Times New Roman"/>
-                <w:color w:val="000000"/>
-                <w:sz w:val="20"/>
-                <w:szCs w:val="20"/>
-              </w:rPr>
-            </w:pPr>
-            <w:r>
-              <w:rPr>
-                <w:rFonts w:ascii="Times New Roman" w:eastAsia="Times New Roman" w:hAnsi="Times New Roman" w:cs="Times New Roman"/>
-                <w:color w:val="000000"/>
-                <w:sz w:val="20"/>
-                <w:szCs w:val="20"/>
+                <w:color w:val="000000"/>
+              </w:rPr>
+            </w:pPr>
+            <w:r>
+              <w:rPr>
+                <w:color w:val="000000"/>
               </w:rPr>
               <w:t>2</w:t>
             </w:r>
@@ -1599,46 +1426,23 @@
           <w:tcPr>
             <w:tcW w:w="1952" w:type="dxa"/>
           </w:tcPr>
-          <w:p>
-            <w:pPr>
-              <w:rPr>
-                <w:rFonts w:ascii="Times New Roman" w:eastAsia="Times New Roman" w:hAnsi="Times New Roman" w:cs="Times New Roman"/>
-                <w:color w:val="D0CECE"/>
-                <w:sz w:val="20"/>
-                <w:szCs w:val="20"/>
-              </w:rPr>
-            </w:pPr>
-          </w:p>
+          <w:p/>
         </w:tc>
         <w:tc>
           <w:tcPr>
             <w:tcW w:w="4590" w:type="dxa"/>
           </w:tcPr>
           <w:p>
-            <w:pPr>
-              <w:rPr>
-                <w:rFonts w:ascii="Times New Roman" w:eastAsia="Times New Roman" w:hAnsi="Times New Roman" w:cs="Times New Roman"/>
-                <w:color w:val="D0CECE"/>
-                <w:sz w:val="20"/>
-                <w:szCs w:val="20"/>
-              </w:rPr>
-            </w:pPr>
+            <w:r>
+              <w:t>Demonstrate ETL capability</w:t>
+            </w:r>
           </w:p>
         </w:tc>
         <w:tc>
           <w:tcPr>
             <w:tcW w:w="2425" w:type="dxa"/>
           </w:tcPr>
-          <w:p>
-            <w:pPr>
-              <w:rPr>
-                <w:rFonts w:ascii="Times New Roman" w:eastAsia="Times New Roman" w:hAnsi="Times New Roman" w:cs="Times New Roman"/>
-                <w:color w:val="D0CECE"/>
-                <w:sz w:val="20"/>
-                <w:szCs w:val="20"/>
-              </w:rPr>
-            </w:pPr>
-          </w:p>
+          <w:p/>
         </w:tc>
       </w:tr>
       <w:tr>
@@ -1649,18 +1453,12 @@
           <w:p>
             <w:pPr>
               <w:rPr>
-                <w:rFonts w:ascii="Times New Roman" w:eastAsia="Times New Roman" w:hAnsi="Times New Roman" w:cs="Times New Roman"/>
-                <w:color w:val="000000"/>
-                <w:sz w:val="20"/>
-                <w:szCs w:val="20"/>
-              </w:rPr>
-            </w:pPr>
-            <w:r>
-              <w:rPr>
-                <w:rFonts w:ascii="Times New Roman" w:eastAsia="Times New Roman" w:hAnsi="Times New Roman" w:cs="Times New Roman"/>
-                <w:color w:val="000000"/>
-                <w:sz w:val="20"/>
-                <w:szCs w:val="20"/>
+                <w:color w:val="000000"/>
+              </w:rPr>
+            </w:pPr>
+            <w:r>
+              <w:rPr>
+                <w:color w:val="000000"/>
               </w:rPr>
               <w:t>3</w:t>
             </w:r>
@@ -1670,46 +1468,19 @@
           <w:tcPr>
             <w:tcW w:w="1952" w:type="dxa"/>
           </w:tcPr>
-          <w:p>
-            <w:pPr>
-              <w:rPr>
-                <w:rFonts w:ascii="Times New Roman" w:eastAsia="Times New Roman" w:hAnsi="Times New Roman" w:cs="Times New Roman"/>
-                <w:color w:val="D0CECE"/>
-                <w:sz w:val="20"/>
-                <w:szCs w:val="20"/>
-              </w:rPr>
-            </w:pPr>
-          </w:p>
+          <w:p/>
         </w:tc>
         <w:tc>
           <w:tcPr>
             <w:tcW w:w="4590" w:type="dxa"/>
           </w:tcPr>
-          <w:p>
-            <w:pPr>
-              <w:rPr>
-                <w:rFonts w:ascii="Times New Roman" w:eastAsia="Times New Roman" w:hAnsi="Times New Roman" w:cs="Times New Roman"/>
-                <w:color w:val="D0CECE"/>
-                <w:sz w:val="20"/>
-                <w:szCs w:val="20"/>
-              </w:rPr>
-            </w:pPr>
-          </w:p>
+          <w:p/>
         </w:tc>
         <w:tc>
           <w:tcPr>
             <w:tcW w:w="2425" w:type="dxa"/>
           </w:tcPr>
-          <w:p>
-            <w:pPr>
-              <w:rPr>
-                <w:rFonts w:ascii="Times New Roman" w:eastAsia="Times New Roman" w:hAnsi="Times New Roman" w:cs="Times New Roman"/>
-                <w:color w:val="D0CECE"/>
-                <w:sz w:val="20"/>
-                <w:szCs w:val="20"/>
-              </w:rPr>
-            </w:pPr>
-          </w:p>
+          <w:p/>
         </w:tc>
       </w:tr>
       <w:tr>
@@ -1717,61 +1488,25 @@
           <w:tcPr>
             <w:tcW w:w="383" w:type="dxa"/>
           </w:tcPr>
-          <w:p>
-            <w:pPr>
-              <w:rPr>
-                <w:rFonts w:ascii="Times New Roman" w:eastAsia="Times New Roman" w:hAnsi="Times New Roman" w:cs="Times New Roman"/>
-                <w:color w:val="D0CECE"/>
-                <w:sz w:val="20"/>
-                <w:szCs w:val="20"/>
-              </w:rPr>
-            </w:pPr>
-          </w:p>
+          <w:p/>
         </w:tc>
         <w:tc>
           <w:tcPr>
             <w:tcW w:w="1952" w:type="dxa"/>
           </w:tcPr>
-          <w:p>
-            <w:pPr>
-              <w:rPr>
-                <w:rFonts w:ascii="Times New Roman" w:eastAsia="Times New Roman" w:hAnsi="Times New Roman" w:cs="Times New Roman"/>
-                <w:color w:val="D0CECE"/>
-                <w:sz w:val="20"/>
-                <w:szCs w:val="20"/>
-              </w:rPr>
-            </w:pPr>
-          </w:p>
+          <w:p/>
         </w:tc>
         <w:tc>
           <w:tcPr>
             <w:tcW w:w="4590" w:type="dxa"/>
           </w:tcPr>
-          <w:p>
-            <w:pPr>
-              <w:rPr>
-                <w:rFonts w:ascii="Times New Roman" w:eastAsia="Times New Roman" w:hAnsi="Times New Roman" w:cs="Times New Roman"/>
-                <w:color w:val="D0CECE"/>
-                <w:sz w:val="20"/>
-                <w:szCs w:val="20"/>
-              </w:rPr>
-            </w:pPr>
-          </w:p>
+          <w:p/>
         </w:tc>
         <w:tc>
           <w:tcPr>
             <w:tcW w:w="2425" w:type="dxa"/>
           </w:tcPr>
-          <w:p>
-            <w:pPr>
-              <w:rPr>
-                <w:rFonts w:ascii="Times New Roman" w:eastAsia="Times New Roman" w:hAnsi="Times New Roman" w:cs="Times New Roman"/>
-                <w:color w:val="D0CECE"/>
-                <w:sz w:val="20"/>
-                <w:szCs w:val="20"/>
-              </w:rPr>
-            </w:pPr>
-          </w:p>
+          <w:p/>
         </w:tc>
       </w:tr>
     </w:tbl>
@@ -1813,6 +1548,200 @@
     </w:p>
     <w:p>
       <w:pPr>
+        <w:pStyle w:val="ListParagraph"/>
+        <w:numPr>
+          <w:ilvl w:val="0"/>
+          <w:numId w:val="2"/>
+        </w:numPr>
+      </w:pPr>
+      <w:r>
+        <w:t>Build Informal Conceptual Models</w:t>
+      </w:r>
+    </w:p>
+    <w:p>
+      <w:pPr>
+        <w:pStyle w:val="ListParagraph"/>
+        <w:numPr>
+          <w:ilvl w:val="0"/>
+          <w:numId w:val="2"/>
+        </w:numPr>
+      </w:pPr>
+      <w:r>
+        <w:lastRenderedPageBreak/>
+        <w:t>Test model comprehension with custom ETL</w:t>
+      </w:r>
+    </w:p>
+    <w:p>
+      <w:pPr>
+        <w:pStyle w:val="ListParagraph"/>
+        <w:numPr>
+          <w:ilvl w:val="0"/>
+          <w:numId w:val="2"/>
+        </w:numPr>
+      </w:pPr>
+      <w:r>
+        <w:t>Build ETL pipelines with Jupyter Notebooks</w:t>
+      </w:r>
+    </w:p>
+    <w:p>
+      <w:pPr>
+        <w:pStyle w:val="NormalWeb"/>
+        <w:numPr>
+          <w:ilvl w:val="1"/>
+          <w:numId w:val="2"/>
+        </w:numPr>
+        <w:spacing w:before="0" w:beforeAutospacing="0" w:after="0" w:afterAutospacing="0"/>
+        <w:textAlignment w:val="baseline"/>
+        <w:rPr>
+          <w:rFonts w:ascii="Arial" w:hAnsi="Arial" w:cs="Arial"/>
+          <w:color w:val="000000"/>
+          <w:sz w:val="22"/>
+          <w:szCs w:val="22"/>
+        </w:rPr>
+      </w:pPr>
+      <w:r>
+        <w:rPr>
+          <w:rFonts w:ascii="Arial" w:hAnsi="Arial" w:cs="Arial"/>
+          <w:color w:val="000000"/>
+          <w:sz w:val="22"/>
+          <w:szCs w:val="22"/>
+        </w:rPr>
+        <w:t>downloads two data sets</w:t>
+      </w:r>
+    </w:p>
+    <w:p>
+      <w:pPr>
+        <w:pStyle w:val="NormalWeb"/>
+        <w:numPr>
+          <w:ilvl w:val="1"/>
+          <w:numId w:val="2"/>
+        </w:numPr>
+        <w:spacing w:before="0" w:beforeAutospacing="0" w:after="0" w:afterAutospacing="0"/>
+        <w:textAlignment w:val="baseline"/>
+        <w:rPr>
+          <w:rFonts w:ascii="Arial" w:hAnsi="Arial" w:cs="Arial"/>
+          <w:color w:val="000000"/>
+          <w:sz w:val="22"/>
+          <w:szCs w:val="22"/>
+        </w:rPr>
+      </w:pPr>
+      <w:r>
+        <w:rPr>
+          <w:rFonts w:ascii="Arial" w:hAnsi="Arial" w:cs="Arial"/>
+          <w:color w:val="000000"/>
+          <w:sz w:val="22"/>
+          <w:szCs w:val="22"/>
+        </w:rPr>
+        <w:t xml:space="preserve">transform both datasets to the same </w:t>
+      </w:r>
+      <w:hyperlink r:id="rId11" w:history="1">
+        <w:r>
+          <w:rPr>
+            <w:rStyle w:val="Hyperlink"/>
+            <w:rFonts w:ascii="Arial" w:hAnsi="Arial" w:cs="Arial"/>
+            <w:color w:val="1155CC"/>
+            <w:sz w:val="22"/>
+            <w:szCs w:val="22"/>
+          </w:rPr>
+          <w:t>coordinate reference system</w:t>
+        </w:r>
+      </w:hyperlink>
+      <w:r>
+        <w:rPr>
+          <w:rFonts w:ascii="Arial" w:hAnsi="Arial" w:cs="Arial"/>
+          <w:color w:val="000000"/>
+          <w:sz w:val="22"/>
+          <w:szCs w:val="22"/>
+        </w:rPr>
+        <w:t xml:space="preserve"> (geographic and projected)</w:t>
+      </w:r>
+    </w:p>
+    <w:p>
+      <w:pPr>
+        <w:pStyle w:val="NormalWeb"/>
+        <w:numPr>
+          <w:ilvl w:val="1"/>
+          <w:numId w:val="2"/>
+        </w:numPr>
+        <w:spacing w:before="0" w:beforeAutospacing="0" w:after="0" w:afterAutospacing="0"/>
+        <w:textAlignment w:val="baseline"/>
+        <w:rPr>
+          <w:rFonts w:ascii="Arial" w:hAnsi="Arial" w:cs="Arial"/>
+          <w:color w:val="000000"/>
+          <w:sz w:val="22"/>
+          <w:szCs w:val="22"/>
+        </w:rPr>
+      </w:pPr>
+      <w:r>
+        <w:rPr>
+          <w:rFonts w:ascii="Arial" w:hAnsi="Arial" w:cs="Arial"/>
+          <w:color w:val="000000"/>
+          <w:sz w:val="22"/>
+          <w:szCs w:val="22"/>
+        </w:rPr>
+        <w:t>spatial join them</w:t>
+      </w:r>
+    </w:p>
+    <w:p>
+      <w:pPr>
+        <w:pStyle w:val="NormalWeb"/>
+        <w:numPr>
+          <w:ilvl w:val="1"/>
+          <w:numId w:val="2"/>
+        </w:numPr>
+        <w:spacing w:before="0" w:beforeAutospacing="0" w:after="0" w:afterAutospacing="0"/>
+        <w:textAlignment w:val="baseline"/>
+        <w:rPr>
+          <w:rFonts w:ascii="Arial" w:hAnsi="Arial" w:cs="Arial"/>
+          <w:color w:val="000000"/>
+          <w:sz w:val="22"/>
+          <w:szCs w:val="22"/>
+        </w:rPr>
+      </w:pPr>
+      <w:r>
+        <w:rPr>
+          <w:rFonts w:ascii="Arial" w:hAnsi="Arial" w:cs="Arial"/>
+          <w:color w:val="000000"/>
+          <w:sz w:val="22"/>
+          <w:szCs w:val="22"/>
+        </w:rPr>
+        <w:t>print to screen the head of the table showing the merged attributes </w:t>
+      </w:r>
+    </w:p>
+    <w:p>
+      <w:pPr>
+        <w:pStyle w:val="NormalWeb"/>
+        <w:numPr>
+          <w:ilvl w:val="1"/>
+          <w:numId w:val="2"/>
+        </w:numPr>
+        <w:spacing w:before="0" w:beforeAutospacing="0" w:after="0" w:afterAutospacing="0"/>
+        <w:textAlignment w:val="baseline"/>
+        <w:rPr>
+          <w:rFonts w:ascii="Arial" w:hAnsi="Arial" w:cs="Arial"/>
+          <w:color w:val="000000"/>
+          <w:sz w:val="22"/>
+          <w:szCs w:val="22"/>
+        </w:rPr>
+      </w:pPr>
+      <w:r>
+        <w:rPr>
+          <w:rFonts w:ascii="Arial" w:hAnsi="Arial" w:cs="Arial"/>
+          <w:color w:val="000000"/>
+          <w:sz w:val="22"/>
+          <w:szCs w:val="22"/>
+        </w:rPr>
+        <w:t xml:space="preserve">save the integrated dataset to a geodatabase. </w:t>
+      </w:r>
+    </w:p>
+    <w:p>
+      <w:pPr>
+        <w:pStyle w:val="ListParagraph"/>
+        <w:ind w:left="1440"/>
+      </w:pPr>
+    </w:p>
+    <w:p>
+      <w:pPr>
         <w:rPr>
           <w:rFonts w:ascii="Times New Roman" w:eastAsia="Times New Roman" w:hAnsi="Times New Roman" w:cs="Times New Roman"/>
           <w:color w:val="D0CECE"/>
@@ -1828,39 +1757,7 @@
           <w:sz w:val="20"/>
           <w:szCs w:val="20"/>
         </w:rPr>
-        <w:t>Include a data flow diagram or screenshot from model builder. Do references in line (</w:t>
-      </w:r>
-      <w:proofErr w:type="spellStart"/>
-      <w:r>
-        <w:rPr>
-          <w:rFonts w:ascii="Times New Roman" w:eastAsia="Times New Roman" w:hAnsi="Times New Roman" w:cs="Times New Roman"/>
-          <w:i/>
-          <w:color w:val="D0CECE"/>
-          <w:sz w:val="20"/>
-          <w:szCs w:val="20"/>
-        </w:rPr>
-        <w:t>Rammankutty</w:t>
-      </w:r>
-      <w:proofErr w:type="spellEnd"/>
-      <w:r>
-        <w:rPr>
-          <w:rFonts w:ascii="Times New Roman" w:eastAsia="Times New Roman" w:hAnsi="Times New Roman" w:cs="Times New Roman"/>
-          <w:i/>
-          <w:color w:val="D0CECE"/>
-          <w:sz w:val="20"/>
-          <w:szCs w:val="20"/>
-        </w:rPr>
-        <w:t>, 2033). Document any and all steps that you did to the input data in the data flow diagram. Provide natural language description of the most important steps, g</w:t>
-      </w:r>
-      <w:r>
-        <w:rPr>
-          <w:rFonts w:ascii="Times New Roman" w:eastAsia="Times New Roman" w:hAnsi="Times New Roman" w:cs="Times New Roman"/>
-          <w:i/>
-          <w:color w:val="D0CECE"/>
-          <w:sz w:val="20"/>
-          <w:szCs w:val="20"/>
-        </w:rPr>
-        <w:t>iving a narrative arc and provide well formatting screenshots with a boarder and centered throughout.</w:t>
+        <w:t>Include a data flow diagram or screenshot from model builder. Do references in line (Rammankutty, 2033). Document any and all steps that you did to the input data in the data flow diagram. Provide natural language description of the most important steps, giving a narrative arc and provide well formatting screenshots with a boarder and centered throughout.</w:t>
       </w:r>
     </w:p>
     <w:p>
@@ -1915,7 +1812,7 @@
           <w:szCs w:val="20"/>
         </w:rPr>
       </w:pPr>
-      <w:hyperlink r:id="rId8">
+      <w:hyperlink r:id="rId12">
         <w:r>
           <w:rPr>
             <w:rFonts w:ascii="Times New Roman" w:eastAsia="Times New Roman" w:hAnsi="Times New Roman" w:cs="Times New Roman"/>
@@ -1925,18 +1822,7 @@
             <w:szCs w:val="20"/>
             <w:u w:val="single"/>
           </w:rPr>
-          <w:t>https://www.visual-paradigm.com/t</w:t>
-        </w:r>
-        <w:r>
-          <w:rPr>
-            <w:rFonts w:ascii="Times New Roman" w:eastAsia="Times New Roman" w:hAnsi="Times New Roman" w:cs="Times New Roman"/>
-            <w:i/>
-            <w:color w:val="D0CECE"/>
-            <w:sz w:val="20"/>
-            <w:szCs w:val="20"/>
-            <w:u w:val="single"/>
-          </w:rPr>
-          <w:t>utorials/data-flow-diagram-dfd.jsp</w:t>
+          <w:t>https://www.visual-paradigm.com/tutorials/data-flow-diagram-dfd.jsp</w:t>
         </w:r>
       </w:hyperlink>
     </w:p>
@@ -1961,7 +1847,7 @@
           <w:szCs w:val="20"/>
         </w:rPr>
       </w:pPr>
-      <w:hyperlink r:id="rId9">
+      <w:hyperlink r:id="rId13">
         <w:r>
           <w:rPr>
             <w:rFonts w:ascii="Times New Roman" w:eastAsia="Times New Roman" w:hAnsi="Times New Roman" w:cs="Times New Roman"/>
@@ -2077,9 +1963,11 @@
           <w:sz w:val="20"/>
           <w:szCs w:val="20"/>
         </w:rPr>
-        <w:t>Show the resul</w:t>
-      </w:r>
-      <w:r>
+        <w:t xml:space="preserve">Show the results in figures and maps. Describe how they address the problem statement. </w:t>
+      </w:r>
+    </w:p>
+    <w:p>
+      <w:pPr>
         <w:rPr>
           <w:rFonts w:ascii="Times New Roman" w:eastAsia="Times New Roman" w:hAnsi="Times New Roman" w:cs="Times New Roman"/>
           <w:i/>
@@ -2087,8 +1975,7 @@
           <w:sz w:val="20"/>
           <w:szCs w:val="20"/>
         </w:rPr>
-        <w:t xml:space="preserve">ts in figures and maps. Describe how they address the problem statement. </w:t>
-      </w:r>
+      </w:pPr>
     </w:p>
     <w:p>
       <w:pPr>
@@ -2100,9 +1987,7 @@
           <w:szCs w:val="20"/>
         </w:rPr>
       </w:pPr>
-    </w:p>
-    <w:p>
-      <w:pPr>
+      <w:r>
         <w:rPr>
           <w:rFonts w:ascii="Times New Roman" w:eastAsia="Times New Roman" w:hAnsi="Times New Roman" w:cs="Times New Roman"/>
           <w:i/>
@@ -2110,8 +1995,11 @@
           <w:sz w:val="20"/>
           <w:szCs w:val="20"/>
         </w:rPr>
-      </w:pPr>
-      <w:r>
+        <w:t>Follow best practice for map design, coloring, etc.</w:t>
+      </w:r>
+    </w:p>
+    <w:p>
+      <w:pPr>
         <w:rPr>
           <w:rFonts w:ascii="Times New Roman" w:eastAsia="Times New Roman" w:hAnsi="Times New Roman" w:cs="Times New Roman"/>
           <w:i/>
@@ -2119,8 +2007,7 @@
           <w:sz w:val="20"/>
           <w:szCs w:val="20"/>
         </w:rPr>
-        <w:t>Follow best practice for map design, coloring, etc.</w:t>
-      </w:r>
+      </w:pPr>
     </w:p>
     <w:p>
       <w:pPr>
@@ -2159,34 +2046,184 @@
       <w:pPr>
         <w:rPr>
           <w:rFonts w:ascii="Times New Roman" w:eastAsia="Times New Roman" w:hAnsi="Times New Roman" w:cs="Times New Roman"/>
+        </w:rPr>
+      </w:pPr>
+      <w:r>
+        <w:rPr>
+          <w:rFonts w:ascii="Times New Roman" w:eastAsia="Times New Roman" w:hAnsi="Times New Roman" w:cs="Times New Roman"/>
+          <w:b/>
+        </w:rPr>
+        <w:t>Results Verification</w:t>
+      </w:r>
+    </w:p>
+    <w:p>
+      <w:r>
+        <w:t xml:space="preserve">The results from the compare and contrast are qualitative and somewhat subjective, accuracy of the assessments </w:t>
+      </w:r>
+      <w:r>
+        <w:t>is</w:t>
+      </w:r>
+      <w:r>
+        <w:t xml:space="preserve"> tested against</w:t>
+      </w:r>
+      <w:r>
+        <w:t xml:space="preserve"> a survey of</w:t>
+      </w:r>
+      <w:r>
+        <w:t xml:space="preserve"> the experiences of the </w:t>
+      </w:r>
+      <w:r>
+        <w:t>class and</w:t>
+      </w:r>
+      <w:r>
+        <w:t xml:space="preserve"> </w:t>
+      </w:r>
+      <w:r>
+        <w:t xml:space="preserve">is </w:t>
+      </w:r>
+      <w:r>
+        <w:t xml:space="preserve">reviewed by expert instructors. Results for the ETL implementation are </w:t>
+      </w:r>
+      <w:r>
+        <w:t xml:space="preserve">a </w:t>
+      </w:r>
+      <w:r>
+        <w:t>clear</w:t>
+      </w:r>
+      <w:r>
+        <w:t xml:space="preserve"> succeed/fail outcome</w:t>
+      </w:r>
+      <w:r>
+        <w:t>, as each ETL must perform each step properly to output an integrated</w:t>
+      </w:r>
+      <w:r>
+        <w:t xml:space="preserve"> dataset to the</w:t>
+      </w:r>
+      <w:r>
+        <w:t xml:space="preserve"> geodatabase</w:t>
+      </w:r>
+      <w:r>
+        <w:t>. Successful implementation of the ETL results in a working output to the geodatabase.</w:t>
+      </w:r>
+    </w:p>
+    <w:p>
+      <w:pPr>
+        <w:rPr>
+          <w:rFonts w:ascii="Times New Roman" w:eastAsia="Times New Roman" w:hAnsi="Times New Roman" w:cs="Times New Roman"/>
+        </w:rPr>
+      </w:pPr>
+    </w:p>
+    <w:p>
+      <w:pPr>
+        <w:rPr>
+          <w:rFonts w:ascii="Times New Roman" w:eastAsia="Times New Roman" w:hAnsi="Times New Roman" w:cs="Times New Roman"/>
+        </w:rPr>
+      </w:pPr>
+    </w:p>
+    <w:p>
+      <w:pPr>
+        <w:rPr>
+          <w:rFonts w:ascii="Times New Roman" w:eastAsia="Times New Roman" w:hAnsi="Times New Roman" w:cs="Times New Roman"/>
+        </w:rPr>
+      </w:pPr>
+    </w:p>
+    <w:p>
+      <w:pPr>
+        <w:rPr>
+          <w:rFonts w:ascii="Times New Roman" w:eastAsia="Times New Roman" w:hAnsi="Times New Roman" w:cs="Times New Roman"/>
+          <w:b/>
+        </w:rPr>
+      </w:pPr>
+      <w:r>
+        <w:rPr>
+          <w:rFonts w:ascii="Times New Roman" w:eastAsia="Times New Roman" w:hAnsi="Times New Roman" w:cs="Times New Roman"/>
+          <w:b/>
+        </w:rPr>
+        <w:t>Discussion and Conclusion</w:t>
+      </w:r>
+    </w:p>
+    <w:p>
+      <w:pPr>
+        <w:rPr>
+          <w:rFonts w:ascii="Times New Roman" w:eastAsia="Times New Roman" w:hAnsi="Times New Roman" w:cs="Times New Roman"/>
           <w:i/>
           <w:color w:val="D0CECE"/>
           <w:sz w:val="20"/>
           <w:szCs w:val="20"/>
         </w:rPr>
       </w:pPr>
-    </w:p>
-    <w:p>
-      <w:pPr>
-        <w:rPr>
-          <w:rFonts w:ascii="Times New Roman" w:eastAsia="Times New Roman" w:hAnsi="Times New Roman" w:cs="Times New Roman"/>
-        </w:rPr>
-      </w:pPr>
-      <w:r>
+      <w:r>
+        <w:rPr>
+          <w:rFonts w:ascii="Times New Roman" w:eastAsia="Times New Roman" w:hAnsi="Times New Roman" w:cs="Times New Roman"/>
+          <w:i/>
+          <w:color w:val="D0CECE"/>
+          <w:sz w:val="20"/>
+          <w:szCs w:val="20"/>
+        </w:rPr>
+        <w:t>What did you learn? How does it relate to the main problem?</w:t>
+      </w:r>
+    </w:p>
+    <w:p>
+      <w:pPr>
+        <w:rPr>
+          <w:rFonts w:ascii="Times New Roman" w:eastAsia="Times New Roman" w:hAnsi="Times New Roman" w:cs="Times New Roman"/>
+          <w:i/>
+          <w:color w:val="D0CECE"/>
+          <w:sz w:val="20"/>
+          <w:szCs w:val="20"/>
+        </w:rPr>
+      </w:pPr>
+    </w:p>
+    <w:p>
+      <w:pPr>
+        <w:rPr>
+          <w:rFonts w:ascii="Times New Roman" w:eastAsia="Times New Roman" w:hAnsi="Times New Roman" w:cs="Times New Roman"/>
+          <w:i/>
+          <w:color w:val="D0CECE"/>
+          <w:sz w:val="20"/>
+          <w:szCs w:val="20"/>
+        </w:rPr>
+      </w:pPr>
+    </w:p>
+    <w:p>
+      <w:pPr>
+        <w:rPr>
+          <w:rFonts w:ascii="Times New Roman" w:eastAsia="Times New Roman" w:hAnsi="Times New Roman" w:cs="Times New Roman"/>
+          <w:i/>
+          <w:color w:val="D0CECE"/>
+          <w:sz w:val="20"/>
+          <w:szCs w:val="20"/>
+        </w:rPr>
+      </w:pPr>
+    </w:p>
+    <w:p>
+      <w:pPr>
+        <w:rPr>
+          <w:rFonts w:ascii="Times New Roman" w:eastAsia="Times New Roman" w:hAnsi="Times New Roman" w:cs="Times New Roman"/>
+          <w:i/>
+          <w:color w:val="D0CECE"/>
+          <w:sz w:val="20"/>
+          <w:szCs w:val="20"/>
+        </w:rPr>
+      </w:pPr>
+    </w:p>
+    <w:p>
+      <w:pPr>
         <w:rPr>
           <w:rFonts w:ascii="Times New Roman" w:eastAsia="Times New Roman" w:hAnsi="Times New Roman" w:cs="Times New Roman"/>
           <w:b/>
         </w:rPr>
-        <w:t>Results Verification</w:t>
-      </w:r>
-    </w:p>
-    <w:p>
-      <w:pPr>
-        <w:rPr>
-          <w:rFonts w:ascii="Times New Roman" w:eastAsia="Times New Roman" w:hAnsi="Times New Roman" w:cs="Times New Roman"/>
-        </w:rPr>
-      </w:pPr>
-      <w:r>
+      </w:pPr>
+      <w:r>
+        <w:rPr>
+          <w:rFonts w:ascii="Times New Roman" w:eastAsia="Times New Roman" w:hAnsi="Times New Roman" w:cs="Times New Roman"/>
+          <w:b/>
+        </w:rPr>
+        <w:t>References</w:t>
+      </w:r>
+    </w:p>
+    <w:p>
+      <w:pPr>
         <w:rPr>
           <w:rFonts w:ascii="Times New Roman" w:eastAsia="Times New Roman" w:hAnsi="Times New Roman" w:cs="Times New Roman"/>
           <w:i/>
@@ -2194,27 +2231,37 @@
           <w:sz w:val="20"/>
           <w:szCs w:val="20"/>
         </w:rPr>
-        <w:t>How do you know your results are correct? This can be a qualitative or quantitative verification.</w:t>
-      </w:r>
-    </w:p>
-    <w:p>
-      <w:pPr>
-        <w:rPr>
-          <w:rFonts w:ascii="Times New Roman" w:eastAsia="Times New Roman" w:hAnsi="Times New Roman" w:cs="Times New Roman"/>
-        </w:rPr>
-      </w:pPr>
-    </w:p>
-    <w:p>
-      <w:pPr>
-        <w:rPr>
-          <w:rFonts w:ascii="Times New Roman" w:eastAsia="Times New Roman" w:hAnsi="Times New Roman" w:cs="Times New Roman"/>
-        </w:rPr>
-      </w:pPr>
-    </w:p>
-    <w:p>
-      <w:pPr>
-        <w:rPr>
-          <w:rFonts w:ascii="Times New Roman" w:eastAsia="Times New Roman" w:hAnsi="Times New Roman" w:cs="Times New Roman"/>
+      </w:pPr>
+      <w:r>
+        <w:rPr>
+          <w:rFonts w:ascii="Times New Roman" w:eastAsia="Times New Roman" w:hAnsi="Times New Roman" w:cs="Times New Roman"/>
+          <w:i/>
+          <w:color w:val="D0CECE"/>
+          <w:sz w:val="20"/>
+          <w:szCs w:val="20"/>
+        </w:rPr>
+        <w:t>Use a common format</w:t>
+      </w:r>
+    </w:p>
+    <w:p>
+      <w:pPr>
+        <w:rPr>
+          <w:rFonts w:ascii="Times New Roman" w:eastAsia="Times New Roman" w:hAnsi="Times New Roman" w:cs="Times New Roman"/>
+          <w:i/>
+          <w:color w:val="D0CECE"/>
+          <w:sz w:val="20"/>
+          <w:szCs w:val="20"/>
+        </w:rPr>
+      </w:pPr>
+    </w:p>
+    <w:p>
+      <w:pPr>
+        <w:rPr>
+          <w:rFonts w:ascii="Times New Roman" w:eastAsia="Times New Roman" w:hAnsi="Times New Roman" w:cs="Times New Roman"/>
+          <w:i/>
+          <w:color w:val="D0CECE"/>
+          <w:sz w:val="20"/>
+          <w:szCs w:val="20"/>
         </w:rPr>
       </w:pPr>
     </w:p>
@@ -2230,151 +2277,7 @@
           <w:rFonts w:ascii="Times New Roman" w:eastAsia="Times New Roman" w:hAnsi="Times New Roman" w:cs="Times New Roman"/>
           <w:b/>
         </w:rPr>
-        <w:t>Dis</w:t>
-      </w:r>
-      <w:r>
-        <w:rPr>
-          <w:rFonts w:ascii="Times New Roman" w:eastAsia="Times New Roman" w:hAnsi="Times New Roman" w:cs="Times New Roman"/>
-          <w:b/>
-        </w:rPr>
-        <w:t>cussion and Conclusion</w:t>
-      </w:r>
-    </w:p>
-    <w:p>
-      <w:pPr>
-        <w:rPr>
-          <w:rFonts w:ascii="Times New Roman" w:eastAsia="Times New Roman" w:hAnsi="Times New Roman" w:cs="Times New Roman"/>
-          <w:i/>
-          <w:color w:val="D0CECE"/>
-          <w:sz w:val="20"/>
-          <w:szCs w:val="20"/>
-        </w:rPr>
-      </w:pPr>
-      <w:r>
-        <w:rPr>
-          <w:rFonts w:ascii="Times New Roman" w:eastAsia="Times New Roman" w:hAnsi="Times New Roman" w:cs="Times New Roman"/>
-          <w:i/>
-          <w:color w:val="D0CECE"/>
-          <w:sz w:val="20"/>
-          <w:szCs w:val="20"/>
-        </w:rPr>
-        <w:t>What did you learn? How does it relate to the main problem?</w:t>
-      </w:r>
-    </w:p>
-    <w:p>
-      <w:pPr>
-        <w:rPr>
-          <w:rFonts w:ascii="Times New Roman" w:eastAsia="Times New Roman" w:hAnsi="Times New Roman" w:cs="Times New Roman"/>
-          <w:i/>
-          <w:color w:val="D0CECE"/>
-          <w:sz w:val="20"/>
-          <w:szCs w:val="20"/>
-        </w:rPr>
-      </w:pPr>
-    </w:p>
-    <w:p>
-      <w:pPr>
-        <w:rPr>
-          <w:rFonts w:ascii="Times New Roman" w:eastAsia="Times New Roman" w:hAnsi="Times New Roman" w:cs="Times New Roman"/>
-          <w:i/>
-          <w:color w:val="D0CECE"/>
-          <w:sz w:val="20"/>
-          <w:szCs w:val="20"/>
-        </w:rPr>
-      </w:pPr>
-    </w:p>
-    <w:p>
-      <w:pPr>
-        <w:rPr>
-          <w:rFonts w:ascii="Times New Roman" w:eastAsia="Times New Roman" w:hAnsi="Times New Roman" w:cs="Times New Roman"/>
-          <w:i/>
-          <w:color w:val="D0CECE"/>
-          <w:sz w:val="20"/>
-          <w:szCs w:val="20"/>
-        </w:rPr>
-      </w:pPr>
-    </w:p>
-    <w:p>
-      <w:pPr>
-        <w:rPr>
-          <w:rFonts w:ascii="Times New Roman" w:eastAsia="Times New Roman" w:hAnsi="Times New Roman" w:cs="Times New Roman"/>
-          <w:i/>
-          <w:color w:val="D0CECE"/>
-          <w:sz w:val="20"/>
-          <w:szCs w:val="20"/>
-        </w:rPr>
-      </w:pPr>
-    </w:p>
-    <w:p>
-      <w:pPr>
-        <w:rPr>
-          <w:rFonts w:ascii="Times New Roman" w:eastAsia="Times New Roman" w:hAnsi="Times New Roman" w:cs="Times New Roman"/>
-          <w:b/>
-        </w:rPr>
-      </w:pPr>
-      <w:r>
-        <w:rPr>
-          <w:rFonts w:ascii="Times New Roman" w:eastAsia="Times New Roman" w:hAnsi="Times New Roman" w:cs="Times New Roman"/>
-          <w:b/>
-        </w:rPr>
-        <w:t>References</w:t>
-      </w:r>
-    </w:p>
-    <w:p>
-      <w:pPr>
-        <w:rPr>
-          <w:rFonts w:ascii="Times New Roman" w:eastAsia="Times New Roman" w:hAnsi="Times New Roman" w:cs="Times New Roman"/>
-          <w:i/>
-          <w:color w:val="D0CECE"/>
-          <w:sz w:val="20"/>
-          <w:szCs w:val="20"/>
-        </w:rPr>
-      </w:pPr>
-      <w:r>
-        <w:rPr>
-          <w:rFonts w:ascii="Times New Roman" w:eastAsia="Times New Roman" w:hAnsi="Times New Roman" w:cs="Times New Roman"/>
-          <w:i/>
-          <w:color w:val="D0CECE"/>
-          <w:sz w:val="20"/>
-          <w:szCs w:val="20"/>
-        </w:rPr>
-        <w:t>Use a common format</w:t>
-      </w:r>
-    </w:p>
-    <w:p>
-      <w:pPr>
-        <w:rPr>
-          <w:rFonts w:ascii="Times New Roman" w:eastAsia="Times New Roman" w:hAnsi="Times New Roman" w:cs="Times New Roman"/>
-          <w:i/>
-          <w:color w:val="D0CECE"/>
-          <w:sz w:val="20"/>
-          <w:szCs w:val="20"/>
-        </w:rPr>
-      </w:pPr>
-    </w:p>
-    <w:p>
-      <w:pPr>
-        <w:rPr>
-          <w:rFonts w:ascii="Times New Roman" w:eastAsia="Times New Roman" w:hAnsi="Times New Roman" w:cs="Times New Roman"/>
-          <w:i/>
-          <w:color w:val="D0CECE"/>
-          <w:sz w:val="20"/>
-          <w:szCs w:val="20"/>
-        </w:rPr>
-      </w:pPr>
-    </w:p>
-    <w:p>
-      <w:pPr>
-        <w:rPr>
-          <w:rFonts w:ascii="Times New Roman" w:eastAsia="Times New Roman" w:hAnsi="Times New Roman" w:cs="Times New Roman"/>
-          <w:b/>
-        </w:rPr>
-      </w:pPr>
-      <w:r>
-        <w:rPr>
-          <w:rFonts w:ascii="Times New Roman" w:eastAsia="Times New Roman" w:hAnsi="Times New Roman" w:cs="Times New Roman"/>
-          <w:b/>
-        </w:rPr>
+        <w:lastRenderedPageBreak/>
         <w:t>Self-score</w:t>
       </w:r>
     </w:p>
@@ -2678,16 +2581,7 @@
                 <w:sz w:val="16"/>
                 <w:szCs w:val="16"/>
               </w:rPr>
-              <w:t>Title, Notice: Dr. Bryan Runck, Author, Project Repository, Date, Abstract, Problem Statement, Input Data w/ tables, Methods w/ Data, Flow Diagrams, Results, Results Verification, Discussion and C</w:t>
-            </w:r>
-            <w:r>
-              <w:rPr>
-                <w:rFonts w:ascii="Times New Roman" w:eastAsia="Times New Roman" w:hAnsi="Times New Roman" w:cs="Times New Roman"/>
-                <w:color w:val="000000"/>
-                <w:sz w:val="16"/>
-                <w:szCs w:val="16"/>
-              </w:rPr>
-              <w:t>onclusion, References in common format, Self-score</w:t>
+              <w:t>Title, Notice: Dr. Bryan Runck, Author, Project Repository, Date, Abstract, Problem Statement, Input Data w/ tables, Methods w/ Data, Flow Diagrams, Results, Results Verification, Discussion and Conclusion, References in common format, Self-score</w:t>
             </w:r>
           </w:p>
         </w:tc>
@@ -2790,16 +2684,7 @@
                 <w:b/>
                 <w:color w:val="000000"/>
               </w:rPr>
-              <w:t xml:space="preserve">Clarity of </w:t>
-            </w:r>
-            <w:r>
-              <w:rPr>
-                <w:rFonts w:ascii="Times New Roman" w:eastAsia="Times New Roman" w:hAnsi="Times New Roman" w:cs="Times New Roman"/>
-                <w:b/>
-                <w:color w:val="000000"/>
-              </w:rPr>
-              <w:lastRenderedPageBreak/>
-              <w:t>Content</w:t>
+              <w:t>Clarity of Content</w:t>
             </w:r>
           </w:p>
         </w:tc>
@@ -2838,46 +2723,26 @@
                 <w:sz w:val="16"/>
                 <w:szCs w:val="16"/>
               </w:rPr>
-              <w:lastRenderedPageBreak/>
-              <w:t xml:space="preserve">Each element above is executed at a professional level so that someone can understand the goal, data, methods, results, and their </w:t>
-            </w:r>
-            <w:r>
-              <w:rPr>
-                <w:rFonts w:ascii="Times New Roman" w:eastAsia="Times New Roman" w:hAnsi="Times New Roman" w:cs="Times New Roman"/>
+              <w:t xml:space="preserve">Each element above is executed at a professional level so that someone can understand the goal, data, methods, results, and their validity and implications in a 5 minute reading at a cursory-level, and in a 30 minute meeting at a deep level </w:t>
+            </w:r>
+            <w:r>
+              <w:rPr>
+                <w:rFonts w:ascii="Times New Roman" w:eastAsia="Times New Roman" w:hAnsi="Times New Roman" w:cs="Times New Roman"/>
+                <w:b/>
                 <w:color w:val="000000"/>
                 <w:sz w:val="16"/>
                 <w:szCs w:val="16"/>
               </w:rPr>
-              <w:lastRenderedPageBreak/>
-              <w:t xml:space="preserve">validity and implications in a 5 minute reading at a cursory-level, and in a 30 minute meeting at a deep level </w:t>
-            </w:r>
-            <w:r>
-              <w:rPr>
-                <w:rFonts w:ascii="Times New Roman" w:eastAsia="Times New Roman" w:hAnsi="Times New Roman" w:cs="Times New Roman"/>
-                <w:b/>
+              <w:t>(12 points)</w:t>
+            </w:r>
+            <w:r>
+              <w:rPr>
+                <w:rFonts w:ascii="Times New Roman" w:eastAsia="Times New Roman" w:hAnsi="Times New Roman" w:cs="Times New Roman"/>
                 <w:color w:val="000000"/>
                 <w:sz w:val="16"/>
                 <w:szCs w:val="16"/>
               </w:rPr>
-              <w:t>(12 points)</w:t>
-            </w:r>
-            <w:r>
-              <w:rPr>
-                <w:rFonts w:ascii="Times New Roman" w:eastAsia="Times New Roman" w:hAnsi="Times New Roman" w:cs="Times New Roman"/>
-                <w:color w:val="000000"/>
-                <w:sz w:val="16"/>
-                <w:szCs w:val="16"/>
-              </w:rPr>
-              <w:t>. Th</w:t>
-            </w:r>
-            <w:r>
-              <w:rPr>
-                <w:rFonts w:ascii="Times New Roman" w:eastAsia="Times New Roman" w:hAnsi="Times New Roman" w:cs="Times New Roman"/>
-                <w:color w:val="000000"/>
-                <w:sz w:val="16"/>
-                <w:szCs w:val="16"/>
-              </w:rPr>
-              <w:t xml:space="preserve">ere is a clear connection from data to results to discussion and conclusion </w:t>
+              <w:t xml:space="preserve">. There is a clear connection from data to results to discussion and conclusion </w:t>
             </w:r>
             <w:r>
               <w:rPr>
@@ -2932,7 +2797,6 @@
                 <w:rFonts w:ascii="Times New Roman" w:eastAsia="Times New Roman" w:hAnsi="Times New Roman" w:cs="Times New Roman"/>
                 <w:color w:val="000000"/>
               </w:rPr>
-              <w:lastRenderedPageBreak/>
               <w:t>24</w:t>
             </w:r>
           </w:p>
@@ -3455,9 +3319,247 @@
 </w:document>
 </file>
 
+<file path=word/comments.xml><?xml version="1.0" encoding="utf-8"?>
+<w:comments xmlns:wpc="http://schemas.microsoft.com/office/word/2010/wordprocessingCanvas" xmlns:cx="http://schemas.microsoft.com/office/drawing/2014/chartex" xmlns:cx1="http://schemas.microsoft.com/office/drawing/2015/9/8/chartex" xmlns:cx2="http://schemas.microsoft.com/office/drawing/2015/10/21/chartex" xmlns:cx3="http://schemas.microsoft.com/office/drawing/2016/5/9/chartex" xmlns:cx4="http://schemas.microsoft.com/office/drawing/2016/5/10/chartex" xmlns:cx5="http://schemas.microsoft.com/office/drawing/2016/5/11/chartex" xmlns:cx6="http://schemas.microsoft.com/office/drawing/2016/5/12/chartex" xmlns:cx7="http://schemas.microsoft.com/office/drawing/2016/5/13/chartex" xmlns:cx8="http://schemas.microsoft.com/office/drawing/2016/5/14/chartex" xmlns:mc="http://schemas.openxmlformats.org/markup-compatibility/2006" xmlns:aink="http://schemas.microsoft.com/office/drawing/2016/ink" xmlns:am3d="http://schemas.microsoft.com/office/drawing/2017/model3d" xmlns:o="urn:schemas-microsoft-com:office:office" xmlns:oel="http://schemas.microsoft.com/office/2019/extlst" xmlns:r="http://schemas.openxmlformats.org/officeDocument/2006/relationships" xmlns:m="http://schemas.openxmlformats.org/officeDocument/2006/math" xmlns:v="urn:schemas-microsoft-com:vml" xmlns:wp14="http://schemas.microsoft.com/office/word/2010/wordprocessingDrawing" xmlns:wp="http://schemas.openxmlformats.org/drawingml/2006/wordprocessingDrawing" xmlns:w10="urn:schemas-microsoft-com:office:word" xmlns:w="http://schemas.openxmlformats.org/wordprocessingml/2006/main" xmlns:w14="http://schemas.microsoft.com/office/word/2010/wordml" xmlns:w15="http://schemas.microsoft.com/office/word/2012/wordml" xmlns:w16cex="http://schemas.microsoft.com/office/word/2018/wordml/cex" xmlns:w16cid="http://schemas.microsoft.com/office/word/2016/wordml/cid" xmlns:w16="http://schemas.microsoft.com/office/word/2018/wordml" xmlns:w16sdtdh="http://schemas.microsoft.com/office/word/2020/wordml/sdtdatahash" xmlns:w16se="http://schemas.microsoft.com/office/word/2015/wordml/symex" xmlns:wpg="http://schemas.microsoft.com/office/word/2010/wordprocessingGroup" xmlns:wpi="http://schemas.microsoft.com/office/word/2010/wordprocessingInk" xmlns:wne="http://schemas.microsoft.com/office/word/2006/wordml" xmlns:wps="http://schemas.microsoft.com/office/word/2010/wordprocessingShape" mc:Ignorable="w14 w15 w16se w16cid w16 w16cex w16sdtdh wp14">
+  <w:comment w:id="0" w:author="J Ford" w:date="2022-10-03T20:56:00Z" w:initials="JF">
+    <w:p>
+      <w:pPr>
+        <w:pStyle w:val="CommentText"/>
+      </w:pPr>
+      <w:r>
+        <w:rPr>
+          <w:rStyle w:val="CommentReference"/>
+        </w:rPr>
+        <w:annotationRef/>
+      </w:r>
+      <w:r>
+        <w:t>List time permitting</w:t>
+      </w:r>
+    </w:p>
+  </w:comment>
+</w:comments>
+</file>
+
+<file path=word/commentsExtended.xml><?xml version="1.0" encoding="utf-8"?>
+<w15:commentsEx xmlns:wpc="http://schemas.microsoft.com/office/word/2010/wordprocessingCanvas" xmlns:cx="http://schemas.microsoft.com/office/drawing/2014/chartex" xmlns:cx1="http://schemas.microsoft.com/office/drawing/2015/9/8/chartex" xmlns:cx2="http://schemas.microsoft.com/office/drawing/2015/10/21/chartex" xmlns:cx3="http://schemas.microsoft.com/office/drawing/2016/5/9/chartex" xmlns:cx4="http://schemas.microsoft.com/office/drawing/2016/5/10/chartex" xmlns:cx5="http://schemas.microsoft.com/office/drawing/2016/5/11/chartex" xmlns:cx6="http://schemas.microsoft.com/office/drawing/2016/5/12/chartex" xmlns:cx7="http://schemas.microsoft.com/office/drawing/2016/5/13/chartex" xmlns:cx8="http://schemas.microsoft.com/office/drawing/2016/5/14/chartex" xmlns:mc="http://schemas.openxmlformats.org/markup-compatibility/2006" xmlns:aink="http://schemas.microsoft.com/office/drawing/2016/ink" xmlns:am3d="http://schemas.microsoft.com/office/drawing/2017/model3d" xmlns:o="urn:schemas-microsoft-com:office:office" xmlns:oel="http://schemas.microsoft.com/office/2019/extlst" xmlns:r="http://schemas.openxmlformats.org/officeDocument/2006/relationships" xmlns:m="http://schemas.openxmlformats.org/officeDocument/2006/math" xmlns:v="urn:schemas-microsoft-com:vml" xmlns:wp14="http://schemas.microsoft.com/office/word/2010/wordprocessingDrawing" xmlns:wp="http://schemas.openxmlformats.org/drawingml/2006/wordprocessingDrawing" xmlns:w10="urn:schemas-microsoft-com:office:word" xmlns:w="http://schemas.openxmlformats.org/wordprocessingml/2006/main" xmlns:w14="http://schemas.microsoft.com/office/word/2010/wordml" xmlns:w15="http://schemas.microsoft.com/office/word/2012/wordml" xmlns:w16cex="http://schemas.microsoft.com/office/word/2018/wordml/cex" xmlns:w16cid="http://schemas.microsoft.com/office/word/2016/wordml/cid" xmlns:w16="http://schemas.microsoft.com/office/word/2018/wordml" xmlns:w16sdtdh="http://schemas.microsoft.com/office/word/2020/wordml/sdtdatahash" xmlns:w16se="http://schemas.microsoft.com/office/word/2015/wordml/symex" xmlns:wpg="http://schemas.microsoft.com/office/word/2010/wordprocessingGroup" xmlns:wpi="http://schemas.microsoft.com/office/word/2010/wordprocessingInk" xmlns:wne="http://schemas.microsoft.com/office/word/2006/wordml" xmlns:wps="http://schemas.microsoft.com/office/word/2010/wordprocessingShape" mc:Ignorable="w14 w15 w16se w16cid w16 w16cex w16sdtdh wp14">
+  <w15:commentEx w15:paraId="60EE442F" w15:done="0"/>
+</w15:commentsEx>
+</file>
+
+<file path=word/commentsExtensible.xml><?xml version="1.0" encoding="utf-8"?>
+<w16cex:commentsExtensible xmlns:wpc="http://schemas.microsoft.com/office/word/2010/wordprocessingCanvas" xmlns:cx="http://schemas.microsoft.com/office/drawing/2014/chartex" xmlns:cx1="http://schemas.microsoft.com/office/drawing/2015/9/8/chartex" xmlns:cx2="http://schemas.microsoft.com/office/drawing/2015/10/21/chartex" xmlns:cx3="http://schemas.microsoft.com/office/drawing/2016/5/9/chartex" xmlns:cx4="http://schemas.microsoft.com/office/drawing/2016/5/10/chartex" xmlns:cx5="http://schemas.microsoft.com/office/drawing/2016/5/11/chartex" xmlns:cx6="http://schemas.microsoft.com/office/drawing/2016/5/12/chartex" xmlns:cx7="http://schemas.microsoft.com/office/drawing/2016/5/13/chartex" xmlns:cx8="http://schemas.microsoft.com/office/drawing/2016/5/14/chartex" xmlns:mc="http://schemas.openxmlformats.org/markup-compatibility/2006" xmlns:aink="http://schemas.microsoft.com/office/drawing/2016/ink" xmlns:am3d="http://schemas.microsoft.com/office/drawing/2017/model3d" xmlns:o="urn:schemas-microsoft-com:office:office" xmlns:oel="http://schemas.microsoft.com/office/2019/extlst" xmlns:r="http://schemas.openxmlformats.org/officeDocument/2006/relationships" xmlns:m="http://schemas.openxmlformats.org/officeDocument/2006/math" xmlns:v="urn:schemas-microsoft-com:vml" xmlns:wp14="http://schemas.microsoft.com/office/word/2010/wordprocessingDrawing" xmlns:wp="http://schemas.openxmlformats.org/drawingml/2006/wordprocessingDrawing" xmlns:w10="urn:schemas-microsoft-com:office:word" xmlns:w="http://schemas.openxmlformats.org/wordprocessingml/2006/main" xmlns:w14="http://schemas.microsoft.com/office/word/2010/wordml" xmlns:w15="http://schemas.microsoft.com/office/word/2012/wordml" xmlns:w16cex="http://schemas.microsoft.com/office/word/2018/wordml/cex" xmlns:w16cid="http://schemas.microsoft.com/office/word/2016/wordml/cid" xmlns:w16="http://schemas.microsoft.com/office/word/2018/wordml" xmlns:w16sdtdh="http://schemas.microsoft.com/office/word/2020/wordml/sdtdatahash" xmlns:w16se="http://schemas.microsoft.com/office/word/2015/wordml/symex" xmlns:wpg="http://schemas.microsoft.com/office/word/2010/wordprocessingGroup" xmlns:wpi="http://schemas.microsoft.com/office/word/2010/wordprocessingInk" xmlns:wne="http://schemas.microsoft.com/office/word/2006/wordml" xmlns:wps="http://schemas.microsoft.com/office/word/2010/wordprocessingShape" mc:Ignorable="w14 w15 w16se w16cid w16 w16cex w16sdtdh wp14">
+  <w16cex:commentExtensible w16cex:durableId="26E5CB0F" w16cex:dateUtc="2022-10-04T01:56:00Z"/>
+</w16cex:commentsExtensible>
+</file>
+
+<file path=word/commentsIds.xml><?xml version="1.0" encoding="utf-8"?>
+<w16cid:commentsIds xmlns:wpc="http://schemas.microsoft.com/office/word/2010/wordprocessingCanvas" xmlns:cx="http://schemas.microsoft.com/office/drawing/2014/chartex" xmlns:cx1="http://schemas.microsoft.com/office/drawing/2015/9/8/chartex" xmlns:cx2="http://schemas.microsoft.com/office/drawing/2015/10/21/chartex" xmlns:cx3="http://schemas.microsoft.com/office/drawing/2016/5/9/chartex" xmlns:cx4="http://schemas.microsoft.com/office/drawing/2016/5/10/chartex" xmlns:cx5="http://schemas.microsoft.com/office/drawing/2016/5/11/chartex" xmlns:cx6="http://schemas.microsoft.com/office/drawing/2016/5/12/chartex" xmlns:cx7="http://schemas.microsoft.com/office/drawing/2016/5/13/chartex" xmlns:cx8="http://schemas.microsoft.com/office/drawing/2016/5/14/chartex" xmlns:mc="http://schemas.openxmlformats.org/markup-compatibility/2006" xmlns:aink="http://schemas.microsoft.com/office/drawing/2016/ink" xmlns:am3d="http://schemas.microsoft.com/office/drawing/2017/model3d" xmlns:o="urn:schemas-microsoft-com:office:office" xmlns:oel="http://schemas.microsoft.com/office/2019/extlst" xmlns:r="http://schemas.openxmlformats.org/officeDocument/2006/relationships" xmlns:m="http://schemas.openxmlformats.org/officeDocument/2006/math" xmlns:v="urn:schemas-microsoft-com:vml" xmlns:wp14="http://schemas.microsoft.com/office/word/2010/wordprocessingDrawing" xmlns:wp="http://schemas.openxmlformats.org/drawingml/2006/wordprocessingDrawing" xmlns:w10="urn:schemas-microsoft-com:office:word" xmlns:w="http://schemas.openxmlformats.org/wordprocessingml/2006/main" xmlns:w14="http://schemas.microsoft.com/office/word/2010/wordml" xmlns:w15="http://schemas.microsoft.com/office/word/2012/wordml" xmlns:w16cex="http://schemas.microsoft.com/office/word/2018/wordml/cex" xmlns:w16cid="http://schemas.microsoft.com/office/word/2016/wordml/cid" xmlns:w16="http://schemas.microsoft.com/office/word/2018/wordml" xmlns:w16sdtdh="http://schemas.microsoft.com/office/word/2020/wordml/sdtdatahash" xmlns:w16se="http://schemas.microsoft.com/office/word/2015/wordml/symex" xmlns:wpg="http://schemas.microsoft.com/office/word/2010/wordprocessingGroup" xmlns:wpi="http://schemas.microsoft.com/office/word/2010/wordprocessingInk" xmlns:wne="http://schemas.microsoft.com/office/word/2006/wordml" xmlns:wps="http://schemas.microsoft.com/office/word/2010/wordprocessingShape" mc:Ignorable="w14 w15 w16se w16cid w16 w16cex w16sdtdh wp14">
+  <w16cid:commentId w16cid:paraId="60EE442F" w16cid:durableId="26E5CB0F"/>
+</w16cid:commentsIds>
+</file>
+
 <file path=word/numbering.xml><?xml version="1.0" encoding="utf-8"?>
-<w:numbering xmlns:wpc="http://schemas.microsoft.com/office/word/2010/wordprocessingCanvas" xmlns:cx="http://schemas.microsoft.com/office/drawing/2014/chartex" xmlns:cx1="http://schemas.microsoft.com/office/drawing/2015/9/8/chartex" xmlns:mc="http://schemas.openxmlformats.org/markup-compatibility/2006" xmlns:o="urn:schemas-microsoft-com:office:office" xmlns:r="http://schemas.openxmlformats.org/officeDocument/2006/relationships" xmlns:m="http://schemas.openxmlformats.org/officeDocument/2006/math" xmlns:v="urn:schemas-microsoft-com:vml" xmlns:wp14="http://schemas.microsoft.com/office/word/2010/wordprocessingDrawing" xmlns:wp="http://schemas.openxmlformats.org/drawingml/2006/wordprocessingDrawing" xmlns:w10="urn:schemas-microsoft-com:office:word" xmlns:w="http://schemas.openxmlformats.org/wordprocessingml/2006/main" xmlns:w14="http://schemas.microsoft.com/office/word/2010/wordml" xmlns:w15="http://schemas.microsoft.com/office/word/2012/wordml" xmlns:w16se="http://schemas.microsoft.com/office/word/2015/wordml/symex" xmlns:wpg="http://schemas.microsoft.com/office/word/2010/wordprocessingGroup" xmlns:wpi="http://schemas.microsoft.com/office/word/2010/wordprocessingInk" xmlns:wne="http://schemas.microsoft.com/office/word/2006/wordml" xmlns:wps="http://schemas.microsoft.com/office/word/2010/wordprocessingShape" mc:Ignorable="w14 w15 w16se wp14">
+<w:numbering xmlns:wpc="http://schemas.microsoft.com/office/word/2010/wordprocessingCanvas" xmlns:cx="http://schemas.microsoft.com/office/drawing/2014/chartex" xmlns:cx1="http://schemas.microsoft.com/office/drawing/2015/9/8/chartex" xmlns:cx2="http://schemas.microsoft.com/office/drawing/2015/10/21/chartex" xmlns:cx3="http://schemas.microsoft.com/office/drawing/2016/5/9/chartex" xmlns:cx4="http://schemas.microsoft.com/office/drawing/2016/5/10/chartex" xmlns:cx5="http://schemas.microsoft.com/office/drawing/2016/5/11/chartex" xmlns:cx6="http://schemas.microsoft.com/office/drawing/2016/5/12/chartex" xmlns:cx7="http://schemas.microsoft.com/office/drawing/2016/5/13/chartex" xmlns:cx8="http://schemas.microsoft.com/office/drawing/2016/5/14/chartex" xmlns:mc="http://schemas.openxmlformats.org/markup-compatibility/2006" xmlns:aink="http://schemas.microsoft.com/office/drawing/2016/ink" xmlns:am3d="http://schemas.microsoft.com/office/drawing/2017/model3d" xmlns:o="urn:schemas-microsoft-com:office:office" xmlns:oel="http://schemas.microsoft.com/office/2019/extlst" xmlns:r="http://schemas.openxmlformats.org/officeDocument/2006/relationships" xmlns:m="http://schemas.openxmlformats.org/officeDocument/2006/math" xmlns:v="urn:schemas-microsoft-com:vml" xmlns:wp14="http://schemas.microsoft.com/office/word/2010/wordprocessingDrawing" xmlns:wp="http://schemas.openxmlformats.org/drawingml/2006/wordprocessingDrawing" xmlns:w10="urn:schemas-microsoft-com:office:word" xmlns:w="http://schemas.openxmlformats.org/wordprocessingml/2006/main" xmlns:w14="http://schemas.microsoft.com/office/word/2010/wordml" xmlns:w15="http://schemas.microsoft.com/office/word/2012/wordml" xmlns:w16cex="http://schemas.microsoft.com/office/word/2018/wordml/cex" xmlns:w16cid="http://schemas.microsoft.com/office/word/2016/wordml/cid" xmlns:w16="http://schemas.microsoft.com/office/word/2018/wordml" xmlns:w16sdtdh="http://schemas.microsoft.com/office/word/2020/wordml/sdtdatahash" xmlns:w16se="http://schemas.microsoft.com/office/word/2015/wordml/symex" xmlns:wpg="http://schemas.microsoft.com/office/word/2010/wordprocessingGroup" xmlns:wpi="http://schemas.microsoft.com/office/word/2010/wordprocessingInk" xmlns:wne="http://schemas.microsoft.com/office/word/2006/wordml" xmlns:wps="http://schemas.microsoft.com/office/word/2010/wordprocessingShape" mc:Ignorable="w14 w15 w16se w16cid w16 w16cex w16sdtdh wp14">
   <w:abstractNum w:abstractNumId="0" w15:restartNumberingAfterBreak="0">
+    <w:nsid w:val="2C4D50E4"/>
+    <w:multiLevelType w:val="hybridMultilevel"/>
+    <w:tmpl w:val="131447DC"/>
+    <w:lvl w:ilvl="0" w:tplc="0409000F">
+      <w:start w:val="1"/>
+      <w:numFmt w:val="decimal"/>
+      <w:lvlText w:val="%1."/>
+      <w:lvlJc w:val="left"/>
+      <w:pPr>
+        <w:ind w:left="720" w:hanging="360"/>
+      </w:pPr>
+    </w:lvl>
+    <w:lvl w:ilvl="1" w:tplc="04090019">
+      <w:start w:val="1"/>
+      <w:numFmt w:val="lowerLetter"/>
+      <w:lvlText w:val="%2."/>
+      <w:lvlJc w:val="left"/>
+      <w:pPr>
+        <w:ind w:left="1440" w:hanging="360"/>
+      </w:pPr>
+    </w:lvl>
+    <w:lvl w:ilvl="2" w:tplc="0409001B" w:tentative="1">
+      <w:start w:val="1"/>
+      <w:numFmt w:val="lowerRoman"/>
+      <w:lvlText w:val="%3."/>
+      <w:lvlJc w:val="right"/>
+      <w:pPr>
+        <w:ind w:left="2160" w:hanging="180"/>
+      </w:pPr>
+    </w:lvl>
+    <w:lvl w:ilvl="3" w:tplc="0409000F" w:tentative="1">
+      <w:start w:val="1"/>
+      <w:numFmt w:val="decimal"/>
+      <w:lvlText w:val="%4."/>
+      <w:lvlJc w:val="left"/>
+      <w:pPr>
+        <w:ind w:left="2880" w:hanging="360"/>
+      </w:pPr>
+    </w:lvl>
+    <w:lvl w:ilvl="4" w:tplc="04090019" w:tentative="1">
+      <w:start w:val="1"/>
+      <w:numFmt w:val="lowerLetter"/>
+      <w:lvlText w:val="%5."/>
+      <w:lvlJc w:val="left"/>
+      <w:pPr>
+        <w:ind w:left="3600" w:hanging="360"/>
+      </w:pPr>
+    </w:lvl>
+    <w:lvl w:ilvl="5" w:tplc="0409001B" w:tentative="1">
+      <w:start w:val="1"/>
+      <w:numFmt w:val="lowerRoman"/>
+      <w:lvlText w:val="%6."/>
+      <w:lvlJc w:val="right"/>
+      <w:pPr>
+        <w:ind w:left="4320" w:hanging="180"/>
+      </w:pPr>
+    </w:lvl>
+    <w:lvl w:ilvl="6" w:tplc="0409000F" w:tentative="1">
+      <w:start w:val="1"/>
+      <w:numFmt w:val="decimal"/>
+      <w:lvlText w:val="%7."/>
+      <w:lvlJc w:val="left"/>
+      <w:pPr>
+        <w:ind w:left="5040" w:hanging="360"/>
+      </w:pPr>
+    </w:lvl>
+    <w:lvl w:ilvl="7" w:tplc="04090019" w:tentative="1">
+      <w:start w:val="1"/>
+      <w:numFmt w:val="lowerLetter"/>
+      <w:lvlText w:val="%8."/>
+      <w:lvlJc w:val="left"/>
+      <w:pPr>
+        <w:ind w:left="5760" w:hanging="360"/>
+      </w:pPr>
+    </w:lvl>
+    <w:lvl w:ilvl="8" w:tplc="0409001B" w:tentative="1">
+      <w:start w:val="1"/>
+      <w:numFmt w:val="lowerRoman"/>
+      <w:lvlText w:val="%9."/>
+      <w:lvlJc w:val="right"/>
+      <w:pPr>
+        <w:ind w:left="6480" w:hanging="180"/>
+      </w:pPr>
+    </w:lvl>
+  </w:abstractNum>
+  <w:abstractNum w:abstractNumId="1" w15:restartNumberingAfterBreak="0">
+    <w:nsid w:val="364B09A1"/>
+    <w:multiLevelType w:val="multilevel"/>
+    <w:tmpl w:val="1B56275A"/>
+    <w:lvl w:ilvl="0">
+      <w:start w:val="1"/>
+      <w:numFmt w:val="decimal"/>
+      <w:lvlText w:val="%1."/>
+      <w:lvlJc w:val="left"/>
+      <w:pPr>
+        <w:tabs>
+          <w:tab w:val="num" w:pos="720"/>
+        </w:tabs>
+        <w:ind w:left="720" w:hanging="360"/>
+      </w:pPr>
+    </w:lvl>
+    <w:lvl w:ilvl="1" w:tentative="1">
+      <w:start w:val="1"/>
+      <w:numFmt w:val="decimal"/>
+      <w:lvlText w:val="%2."/>
+      <w:lvlJc w:val="left"/>
+      <w:pPr>
+        <w:tabs>
+          <w:tab w:val="num" w:pos="1440"/>
+        </w:tabs>
+        <w:ind w:left="1440" w:hanging="360"/>
+      </w:pPr>
+    </w:lvl>
+    <w:lvl w:ilvl="2" w:tentative="1">
+      <w:start w:val="1"/>
+      <w:numFmt w:val="decimal"/>
+      <w:lvlText w:val="%3."/>
+      <w:lvlJc w:val="left"/>
+      <w:pPr>
+        <w:tabs>
+          <w:tab w:val="num" w:pos="2160"/>
+        </w:tabs>
+        <w:ind w:left="2160" w:hanging="360"/>
+      </w:pPr>
+    </w:lvl>
+    <w:lvl w:ilvl="3" w:tentative="1">
+      <w:start w:val="1"/>
+      <w:numFmt w:val="decimal"/>
+      <w:lvlText w:val="%4."/>
+      <w:lvlJc w:val="left"/>
+      <w:pPr>
+        <w:tabs>
+          <w:tab w:val="num" w:pos="2880"/>
+        </w:tabs>
+        <w:ind w:left="2880" w:hanging="360"/>
+      </w:pPr>
+    </w:lvl>
+    <w:lvl w:ilvl="4" w:tentative="1">
+      <w:start w:val="1"/>
+      <w:numFmt w:val="decimal"/>
+      <w:lvlText w:val="%5."/>
+      <w:lvlJc w:val="left"/>
+      <w:pPr>
+        <w:tabs>
+          <w:tab w:val="num" w:pos="3600"/>
+        </w:tabs>
+        <w:ind w:left="3600" w:hanging="360"/>
+      </w:pPr>
+    </w:lvl>
+    <w:lvl w:ilvl="5" w:tentative="1">
+      <w:start w:val="1"/>
+      <w:numFmt w:val="decimal"/>
+      <w:lvlText w:val="%6."/>
+      <w:lvlJc w:val="left"/>
+      <w:pPr>
+        <w:tabs>
+          <w:tab w:val="num" w:pos="4320"/>
+        </w:tabs>
+        <w:ind w:left="4320" w:hanging="360"/>
+      </w:pPr>
+    </w:lvl>
+    <w:lvl w:ilvl="6" w:tentative="1">
+      <w:start w:val="1"/>
+      <w:numFmt w:val="decimal"/>
+      <w:lvlText w:val="%7."/>
+      <w:lvlJc w:val="left"/>
+      <w:pPr>
+        <w:tabs>
+          <w:tab w:val="num" w:pos="5040"/>
+        </w:tabs>
+        <w:ind w:left="5040" w:hanging="360"/>
+      </w:pPr>
+    </w:lvl>
+    <w:lvl w:ilvl="7" w:tentative="1">
+      <w:start w:val="1"/>
+      <w:numFmt w:val="decimal"/>
+      <w:lvlText w:val="%8."/>
+      <w:lvlJc w:val="left"/>
+      <w:pPr>
+        <w:tabs>
+          <w:tab w:val="num" w:pos="5760"/>
+        </w:tabs>
+        <w:ind w:left="5760" w:hanging="360"/>
+      </w:pPr>
+    </w:lvl>
+    <w:lvl w:ilvl="8" w:tentative="1">
+      <w:start w:val="1"/>
+      <w:numFmt w:val="decimal"/>
+      <w:lvlText w:val="%9."/>
+      <w:lvlJc w:val="left"/>
+      <w:pPr>
+        <w:tabs>
+          <w:tab w:val="num" w:pos="6480"/>
+        </w:tabs>
+        <w:ind w:left="6480" w:hanging="360"/>
+      </w:pPr>
+    </w:lvl>
+  </w:abstractNum>
+  <w:abstractNum w:abstractNumId="2" w15:restartNumberingAfterBreak="0">
     <w:nsid w:val="5521222A"/>
     <w:multiLevelType w:val="multilevel"/>
     <w:tmpl w:val="B9488DFC"/>
@@ -3570,14 +3672,35 @@
       </w:rPr>
     </w:lvl>
   </w:abstractNum>
-  <w:num w:numId="1">
+  <w:num w:numId="1" w16cid:durableId="998969312">
+    <w:abstractNumId w:val="2"/>
+  </w:num>
+  <w:num w:numId="2" w16cid:durableId="2001079927">
     <w:abstractNumId w:val="0"/>
+  </w:num>
+  <w:num w:numId="3" w16cid:durableId="35005639">
+    <w:abstractNumId w:val="1"/>
+    <w:lvlOverride w:ilvl="0">
+      <w:lvl w:ilvl="0">
+        <w:numFmt w:val="lowerRoman"/>
+        <w:lvlText w:val="%1."/>
+        <w:lvlJc w:val="right"/>
+      </w:lvl>
+    </w:lvlOverride>
   </w:num>
 </w:numbering>
 </file>
 
+<file path=word/people.xml><?xml version="1.0" encoding="utf-8"?>
+<w15:people xmlns:wpc="http://schemas.microsoft.com/office/word/2010/wordprocessingCanvas" xmlns:cx="http://schemas.microsoft.com/office/drawing/2014/chartex" xmlns:cx1="http://schemas.microsoft.com/office/drawing/2015/9/8/chartex" xmlns:cx2="http://schemas.microsoft.com/office/drawing/2015/10/21/chartex" xmlns:cx3="http://schemas.microsoft.com/office/drawing/2016/5/9/chartex" xmlns:cx4="http://schemas.microsoft.com/office/drawing/2016/5/10/chartex" xmlns:cx5="http://schemas.microsoft.com/office/drawing/2016/5/11/chartex" xmlns:cx6="http://schemas.microsoft.com/office/drawing/2016/5/12/chartex" xmlns:cx7="http://schemas.microsoft.com/office/drawing/2016/5/13/chartex" xmlns:cx8="http://schemas.microsoft.com/office/drawing/2016/5/14/chartex" xmlns:mc="http://schemas.openxmlformats.org/markup-compatibility/2006" xmlns:aink="http://schemas.microsoft.com/office/drawing/2016/ink" xmlns:am3d="http://schemas.microsoft.com/office/drawing/2017/model3d" xmlns:o="urn:schemas-microsoft-com:office:office" xmlns:oel="http://schemas.microsoft.com/office/2019/extlst" xmlns:r="http://schemas.openxmlformats.org/officeDocument/2006/relationships" xmlns:m="http://schemas.openxmlformats.org/officeDocument/2006/math" xmlns:v="urn:schemas-microsoft-com:vml" xmlns:wp14="http://schemas.microsoft.com/office/word/2010/wordprocessingDrawing" xmlns:wp="http://schemas.openxmlformats.org/drawingml/2006/wordprocessingDrawing" xmlns:w10="urn:schemas-microsoft-com:office:word" xmlns:w="http://schemas.openxmlformats.org/wordprocessingml/2006/main" xmlns:w14="http://schemas.microsoft.com/office/word/2010/wordml" xmlns:w15="http://schemas.microsoft.com/office/word/2012/wordml" xmlns:w16cex="http://schemas.microsoft.com/office/word/2018/wordml/cex" xmlns:w16cid="http://schemas.microsoft.com/office/word/2016/wordml/cid" xmlns:w16="http://schemas.microsoft.com/office/word/2018/wordml" xmlns:w16sdtdh="http://schemas.microsoft.com/office/word/2020/wordml/sdtdatahash" xmlns:w16se="http://schemas.microsoft.com/office/word/2015/wordml/symex" xmlns:wpg="http://schemas.microsoft.com/office/word/2010/wordprocessingGroup" xmlns:wpi="http://schemas.microsoft.com/office/word/2010/wordprocessingInk" xmlns:wne="http://schemas.microsoft.com/office/word/2006/wordml" xmlns:wps="http://schemas.microsoft.com/office/word/2010/wordprocessingShape" mc:Ignorable="w14 w15 w16se w16cid w16 w16cex w16sdtdh wp14">
+  <w15:person w15:author="J Ford">
+    <w15:presenceInfo w15:providerId="Windows Live" w15:userId="d7633978d2570b9e"/>
+  </w15:person>
+</w15:people>
+</file>
+
 <file path=word/styles.xml><?xml version="1.0" encoding="utf-8"?>
-<w:styles xmlns:mc="http://schemas.openxmlformats.org/markup-compatibility/2006" xmlns:r="http://schemas.openxmlformats.org/officeDocument/2006/relationships" xmlns:w="http://schemas.openxmlformats.org/wordprocessingml/2006/main" xmlns:w14="http://schemas.microsoft.com/office/word/2010/wordml" xmlns:w15="http://schemas.microsoft.com/office/word/2012/wordml" xmlns:w16se="http://schemas.microsoft.com/office/word/2015/wordml/symex" mc:Ignorable="w14 w15 w16se">
+<w:styles xmlns:mc="http://schemas.openxmlformats.org/markup-compatibility/2006" xmlns:r="http://schemas.openxmlformats.org/officeDocument/2006/relationships" xmlns:w="http://schemas.openxmlformats.org/wordprocessingml/2006/main" xmlns:w14="http://schemas.microsoft.com/office/word/2010/wordml" xmlns:w15="http://schemas.microsoft.com/office/word/2012/wordml" xmlns:w16cex="http://schemas.microsoft.com/office/word/2018/wordml/cex" xmlns:w16cid="http://schemas.microsoft.com/office/word/2016/wordml/cid" xmlns:w16="http://schemas.microsoft.com/office/word/2018/wordml" xmlns:w16sdtdh="http://schemas.microsoft.com/office/word/2020/wordml/sdtdatahash" xmlns:w16se="http://schemas.microsoft.com/office/word/2015/wordml/symex" mc:Ignorable="w14 w15 w16se w16cid w16 w16cex w16sdtdh">
   <w:docDefaults>
     <w:rPrDefault>
       <w:rPr>
@@ -3589,7 +3712,7 @@
     </w:rPrDefault>
     <w:pPrDefault/>
   </w:docDefaults>
-  <w:latentStyles w:defLockedState="0" w:defUIPriority="99" w:defSemiHidden="0" w:defUnhideWhenUsed="0" w:defQFormat="0" w:count="371">
+  <w:latentStyles w:defLockedState="0" w:defUIPriority="99" w:defSemiHidden="0" w:defUnhideWhenUsed="0" w:defQFormat="0" w:count="376">
     <w:lsdException w:name="Normal" w:uiPriority="0" w:qFormat="1"/>
     <w:lsdException w:name="heading 1" w:uiPriority="9" w:qFormat="1"/>
     <w:lsdException w:name="heading 2" w:semiHidden="1" w:uiPriority="9" w:unhideWhenUsed="1" w:qFormat="1"/>
@@ -3695,7 +3818,6 @@
     <w:lsdException w:name="HTML Sample" w:semiHidden="1" w:unhideWhenUsed="1"/>
     <w:lsdException w:name="HTML Typewriter" w:semiHidden="1" w:unhideWhenUsed="1"/>
     <w:lsdException w:name="HTML Variable" w:semiHidden="1" w:unhideWhenUsed="1"/>
-    <w:lsdException w:name="Normal Table" w:semiHidden="1" w:unhideWhenUsed="1"/>
     <w:lsdException w:name="annotation subject" w:semiHidden="1" w:unhideWhenUsed="1"/>
     <w:lsdException w:name="No List" w:semiHidden="1" w:unhideWhenUsed="1"/>
     <w:lsdException w:name="Outline List 1" w:semiHidden="1" w:unhideWhenUsed="1"/>
@@ -3738,11 +3860,8 @@
     <w:lsdException w:name="Table Contemporary" w:semiHidden="1" w:unhideWhenUsed="1"/>
     <w:lsdException w:name="Table Elegant" w:semiHidden="1" w:unhideWhenUsed="1"/>
     <w:lsdException w:name="Table Professional" w:semiHidden="1" w:unhideWhenUsed="1"/>
-    <w:lsdException w:name="Table Subtle 1" w:semiHidden="1" w:unhideWhenUsed="1"/>
     <w:lsdException w:name="Table Subtle 2" w:semiHidden="1" w:unhideWhenUsed="1"/>
     <w:lsdException w:name="Table Web 1" w:semiHidden="1" w:unhideWhenUsed="1"/>
-    <w:lsdException w:name="Table Web 2" w:semiHidden="1" w:unhideWhenUsed="1"/>
-    <w:lsdException w:name="Table Web 3" w:semiHidden="1" w:unhideWhenUsed="1"/>
     <w:lsdException w:name="Balloon Text" w:semiHidden="1" w:unhideWhenUsed="1"/>
     <w:lsdException w:name="Table Grid" w:uiPriority="39"/>
     <w:lsdException w:name="Table Theme" w:semiHidden="1" w:unhideWhenUsed="1"/>
@@ -3961,6 +4080,11 @@
     <w:lsdException w:name="List Table 5 Dark Accent 6" w:uiPriority="50"/>
     <w:lsdException w:name="List Table 6 Colorful Accent 6" w:uiPriority="51"/>
     <w:lsdException w:name="List Table 7 Colorful Accent 6" w:uiPriority="52"/>
+    <w:lsdException w:name="Mention" w:semiHidden="1" w:unhideWhenUsed="1"/>
+    <w:lsdException w:name="Smart Hyperlink" w:semiHidden="1" w:unhideWhenUsed="1"/>
+    <w:lsdException w:name="Hashtag" w:semiHidden="1" w:unhideWhenUsed="1"/>
+    <w:lsdException w:name="Unresolved Mention" w:semiHidden="1" w:unhideWhenUsed="1"/>
+    <w:lsdException w:name="Smart Link" w:semiHidden="1" w:unhideWhenUsed="1"/>
   </w:latentStyles>
   <w:style w:type="paragraph" w:default="1" w:styleId="Normal">
     <w:name w:val="Normal"/>
@@ -4085,7 +4209,6 @@
   <w:style w:type="character" w:default="1" w:styleId="DefaultParagraphFont">
     <w:name w:val="Default Paragraph Font"/>
     <w:uiPriority w:val="1"/>
-    <w:semiHidden/>
     <w:unhideWhenUsed/>
   </w:style>
   <w:style w:type="table" w:default="1" w:styleId="TableNormal">
@@ -4153,8 +4276,8 @@
       <w:u w:val="single"/>
     </w:rPr>
   </w:style>
-  <w:style w:type="character" w:customStyle="1" w:styleId="UnresolvedMention">
-    <w:name w:val="Unresolved Mention"/>
+  <w:style w:type="character" w:customStyle="1" w:styleId="UnresolvedMention1">
+    <w:name w:val="Unresolved Mention1"/>
     <w:basedOn w:val="DefaultParagraphFont"/>
     <w:uiPriority w:val="99"/>
     <w:rsid w:val="00660BAE"/>
@@ -4295,6 +4418,83 @@
         <w:right w:w="100" w:type="dxa"/>
       </w:tblCellMar>
     </w:tblPr>
+  </w:style>
+  <w:style w:type="character" w:styleId="CommentReference">
+    <w:name w:val="annotation reference"/>
+    <w:basedOn w:val="DefaultParagraphFont"/>
+    <w:uiPriority w:val="99"/>
+    <w:semiHidden/>
+    <w:unhideWhenUsed/>
+    <w:rsid w:val="001816DB"/>
+    <w:rPr>
+      <w:sz w:val="16"/>
+      <w:szCs w:val="16"/>
+    </w:rPr>
+  </w:style>
+  <w:style w:type="paragraph" w:styleId="CommentText">
+    <w:name w:val="annotation text"/>
+    <w:basedOn w:val="Normal"/>
+    <w:link w:val="CommentTextChar"/>
+    <w:uiPriority w:val="99"/>
+    <w:unhideWhenUsed/>
+    <w:rsid w:val="001816DB"/>
+    <w:rPr>
+      <w:sz w:val="20"/>
+      <w:szCs w:val="20"/>
+    </w:rPr>
+  </w:style>
+  <w:style w:type="character" w:customStyle="1" w:styleId="CommentTextChar">
+    <w:name w:val="Comment Text Char"/>
+    <w:basedOn w:val="DefaultParagraphFont"/>
+    <w:link w:val="CommentText"/>
+    <w:uiPriority w:val="99"/>
+    <w:rsid w:val="001816DB"/>
+    <w:rPr>
+      <w:sz w:val="20"/>
+      <w:szCs w:val="20"/>
+    </w:rPr>
+  </w:style>
+  <w:style w:type="paragraph" w:styleId="CommentSubject">
+    <w:name w:val="annotation subject"/>
+    <w:basedOn w:val="CommentText"/>
+    <w:next w:val="CommentText"/>
+    <w:link w:val="CommentSubjectChar"/>
+    <w:uiPriority w:val="99"/>
+    <w:semiHidden/>
+    <w:unhideWhenUsed/>
+    <w:rsid w:val="001816DB"/>
+    <w:rPr>
+      <w:b/>
+      <w:bCs/>
+    </w:rPr>
+  </w:style>
+  <w:style w:type="character" w:customStyle="1" w:styleId="CommentSubjectChar">
+    <w:name w:val="Comment Subject Char"/>
+    <w:basedOn w:val="CommentTextChar"/>
+    <w:link w:val="CommentSubject"/>
+    <w:uiPriority w:val="99"/>
+    <w:semiHidden/>
+    <w:rsid w:val="001816DB"/>
+    <w:rPr>
+      <w:b/>
+      <w:bCs/>
+      <w:sz w:val="20"/>
+      <w:szCs w:val="20"/>
+    </w:rPr>
+  </w:style>
+  <w:style w:type="paragraph" w:styleId="NormalWeb">
+    <w:name w:val="Normal (Web)"/>
+    <w:basedOn w:val="Normal"/>
+    <w:uiPriority w:val="99"/>
+    <w:semiHidden/>
+    <w:unhideWhenUsed/>
+    <w:rsid w:val="00B9649C"/>
+    <w:pPr>
+      <w:spacing w:before="100" w:beforeAutospacing="1" w:after="100" w:afterAutospacing="1"/>
+    </w:pPr>
+    <w:rPr>
+      <w:rFonts w:ascii="Times New Roman" w:eastAsia="Times New Roman" w:hAnsi="Times New Roman" w:cs="Times New Roman"/>
+    </w:rPr>
   </w:style>
 </w:styles>
 </file>

</xml_diff>

<commit_message>
added diagram and edits
</commit_message>
<xml_diff>
--- a/lab1/Lab Report 01.docx
+++ b/lab1/Lab Report 01.docx
@@ -2081,17 +2081,7 @@
     </w:p>
     <w:p>
       <w:pPr>
-        <w:rPr>
-          <w:rFonts w:ascii="Times New Roman" w:eastAsia="Times New Roman" w:hAnsi="Times New Roman" w:cs="Times New Roman"/>
-          <w:i/>
-          <w:color w:val="D0CECE"/>
-          <w:sz w:val="20"/>
-          <w:szCs w:val="20"/>
-        </w:rPr>
-      </w:pPr>
-    </w:p>
-    <w:p>
-      <w:pPr>
+        <w:jc w:val="center"/>
         <w:rPr>
           <w:rFonts w:ascii="Times New Roman" w:eastAsia="Times New Roman" w:hAnsi="Times New Roman" w:cs="Times New Roman"/>
           <w:i/>
@@ -2109,6 +2099,61 @@
           <w:szCs w:val="20"/>
         </w:rPr>
         <w:lastRenderedPageBreak/>
+        <w:drawing>
+          <wp:inline distT="0" distB="0" distL="0" distR="0" wp14:anchorId="6E036E80" wp14:editId="1B799BCC">
+            <wp:extent cx="3874643" cy="4364355"/>
+            <wp:effectExtent l="0" t="0" r="0" b="0"/>
+            <wp:docPr id="6" name="Picture 6" descr="Diagram&#10;&#10;Description automatically generated"/>
+            <wp:cNvGraphicFramePr>
+              <a:graphicFrameLocks xmlns:a="http://schemas.openxmlformats.org/drawingml/2006/main" noChangeAspect="1"/>
+            </wp:cNvGraphicFramePr>
+            <a:graphic xmlns:a="http://schemas.openxmlformats.org/drawingml/2006/main">
+              <a:graphicData uri="http://schemas.openxmlformats.org/drawingml/2006/picture">
+                <pic:pic xmlns:pic="http://schemas.openxmlformats.org/drawingml/2006/picture">
+                  <pic:nvPicPr>
+                    <pic:cNvPr id="6" name="Picture 6" descr="Diagram&#10;&#10;Description automatically generated"/>
+                    <pic:cNvPicPr/>
+                  </pic:nvPicPr>
+                  <pic:blipFill>
+                    <a:blip r:embed="rId15"/>
+                    <a:stretch>
+                      <a:fillRect/>
+                    </a:stretch>
+                  </pic:blipFill>
+                  <pic:spPr>
+                    <a:xfrm>
+                      <a:off x="0" y="0"/>
+                      <a:ext cx="3898624" cy="4391367"/>
+                    </a:xfrm>
+                    <a:prstGeom prst="rect">
+                      <a:avLst/>
+                    </a:prstGeom>
+                  </pic:spPr>
+                </pic:pic>
+              </a:graphicData>
+            </a:graphic>
+          </wp:inline>
+        </w:drawing>
+      </w:r>
+    </w:p>
+    <w:p>
+      <w:pPr>
+        <w:rPr>
+          <w:rFonts w:ascii="Times New Roman" w:eastAsia="Times New Roman" w:hAnsi="Times New Roman" w:cs="Times New Roman"/>
+          <w:i/>
+          <w:color w:val="D0CECE"/>
+          <w:sz w:val="20"/>
+          <w:szCs w:val="20"/>
+        </w:rPr>
+      </w:pPr>
+      <w:r>
+        <w:rPr>
+          <w:rFonts w:ascii="Times New Roman" w:eastAsia="Times New Roman" w:hAnsi="Times New Roman" w:cs="Times New Roman"/>
+          <w:i/>
+          <w:color w:val="D0CECE"/>
+          <w:sz w:val="20"/>
+          <w:szCs w:val="20"/>
+        </w:rPr>
         <w:t>Follow best practice for map design, coloring, etc.</w:t>
       </w:r>
     </w:p>

</xml_diff>